<commit_message>
these is second file
</commit_message>
<xml_diff>
--- a/Command-line_git&github_Q&A.docx
+++ b/Command-line_git&github_Q&A.docx
@@ -24,27 +24,7 @@
           <w:szCs w:val="21"/>
           <w:lang w:eastAsia="en-IN"/>
         </w:rPr>
-        <w:t xml:space="preserve">Create </w:t>
-      </w:r>
-      <w:proofErr w:type="gramStart"/>
-      <w:r>
-        <w:rPr>
-          <w:rFonts w:ascii="Segoe UI" w:eastAsia="Times New Roman" w:hAnsi="Segoe UI" w:cs="Segoe UI"/>
-          <w:sz w:val="21"/>
-          <w:szCs w:val="21"/>
-          <w:lang w:eastAsia="en-IN"/>
-        </w:rPr>
-        <w:t>a two directories</w:t>
-      </w:r>
-      <w:proofErr w:type="gramEnd"/>
-      <w:r>
-        <w:rPr>
-          <w:rFonts w:ascii="Segoe UI" w:eastAsia="Times New Roman" w:hAnsi="Segoe UI" w:cs="Segoe UI"/>
-          <w:sz w:val="21"/>
-          <w:szCs w:val="21"/>
-          <w:lang w:eastAsia="en-IN"/>
-        </w:rPr>
-        <w:t xml:space="preserve"> and include file1.txt and file2.txt in first directory and show the command here to copy the contents of dir1 and paste it to dir2.</w:t>
+        <w:t>Create a two directories and include file1.txt and file2.txt in first directory and show the command here to copy the contents of dir1 and paste it to dir2.</w:t>
       </w:r>
     </w:p>
     <w:p>
@@ -58,7 +38,6 @@
           <w:lang w:eastAsia="en-IN"/>
         </w:rPr>
       </w:pPr>
-      <w:proofErr w:type="spellStart"/>
       <w:r>
         <w:rPr>
           <w:rFonts w:ascii="Segoe UI" w:eastAsia="Times New Roman" w:hAnsi="Segoe UI" w:cs="Segoe UI"/>
@@ -68,7 +47,6 @@
         </w:rPr>
         <w:t>ChatGPT</w:t>
       </w:r>
-      <w:proofErr w:type="spellEnd"/>
     </w:p>
     <w:p>
       <w:pPr>
@@ -308,7 +286,6 @@
           <w:lang w:eastAsia="en-IN"/>
         </w:rPr>
       </w:pPr>
-      <w:proofErr w:type="spellStart"/>
       <w:r>
         <w:rPr>
           <w:rFonts w:ascii="Segoe UI" w:eastAsia="Times New Roman" w:hAnsi="Segoe UI" w:cs="Segoe UI"/>
@@ -326,17 +303,7 @@
           <w:szCs w:val="18"/>
           <w:lang w:eastAsia="en-IN"/>
         </w:rPr>
-        <w:t>Copy</w:t>
-      </w:r>
-      <w:proofErr w:type="spellEnd"/>
-      <w:r>
-        <w:rPr>
-          <w:rFonts w:ascii="Segoe UI" w:eastAsia="Times New Roman" w:hAnsi="Segoe UI" w:cs="Segoe UI"/>
-          <w:sz w:val="18"/>
-          <w:szCs w:val="18"/>
-          <w:lang w:eastAsia="en-IN"/>
-        </w:rPr>
-        <w:t xml:space="preserve"> code</w:t>
+        <w:t>Copy code</w:t>
       </w:r>
     </w:p>
     <w:p>
@@ -395,7 +362,6 @@
         </w:rPr>
         <w:t xml:space="preserve"> </w:t>
       </w:r>
-      <w:proofErr w:type="spellStart"/>
       <w:r>
         <w:rPr>
           <w:rFonts w:ascii="inherit" w:eastAsia="Times New Roman" w:hAnsi="inherit" w:cs="Courier New"/>
@@ -407,7 +373,6 @@
         </w:rPr>
         <w:t>mkdir</w:t>
       </w:r>
-      <w:proofErr w:type="spellEnd"/>
       <w:r>
         <w:rPr>
           <w:rFonts w:ascii="inherit" w:eastAsia="Times New Roman" w:hAnsi="inherit" w:cs="Courier New"/>
@@ -524,7 +489,6 @@
           <w:lang w:eastAsia="en-IN"/>
         </w:rPr>
       </w:pPr>
-      <w:proofErr w:type="spellStart"/>
       <w:r>
         <w:rPr>
           <w:rFonts w:ascii="Segoe UI" w:eastAsia="Times New Roman" w:hAnsi="Segoe UI" w:cs="Segoe UI"/>
@@ -542,17 +506,7 @@
           <w:szCs w:val="18"/>
           <w:lang w:eastAsia="en-IN"/>
         </w:rPr>
-        <w:t>Copy</w:t>
-      </w:r>
-      <w:proofErr w:type="spellEnd"/>
-      <w:r>
-        <w:rPr>
-          <w:rFonts w:ascii="Segoe UI" w:eastAsia="Times New Roman" w:hAnsi="Segoe UI" w:cs="Segoe UI"/>
-          <w:sz w:val="18"/>
-          <w:szCs w:val="18"/>
-          <w:lang w:eastAsia="en-IN"/>
-        </w:rPr>
-        <w:t xml:space="preserve"> code</w:t>
+        <w:t>Copy code</w:t>
       </w:r>
     </w:p>
     <w:p>
@@ -976,7 +930,6 @@
           <w:lang w:eastAsia="en-IN"/>
         </w:rPr>
       </w:pPr>
-      <w:proofErr w:type="spellStart"/>
       <w:r>
         <w:rPr>
           <w:rFonts w:ascii="Segoe UI" w:eastAsia="Times New Roman" w:hAnsi="Segoe UI" w:cs="Segoe UI"/>
@@ -986,7 +939,6 @@
         </w:rPr>
         <w:t>ChatGPT</w:t>
       </w:r>
-      <w:proofErr w:type="spellEnd"/>
     </w:p>
     <w:p>
       <w:pPr>
@@ -1069,7 +1021,6 @@
           <w:lang w:eastAsia="en-IN"/>
         </w:rPr>
       </w:pPr>
-      <w:proofErr w:type="spellStart"/>
       <w:r>
         <w:rPr>
           <w:rFonts w:ascii="Segoe UI" w:eastAsia="Times New Roman" w:hAnsi="Segoe UI" w:cs="Segoe UI"/>
@@ -1087,17 +1038,7 @@
           <w:szCs w:val="18"/>
           <w:lang w:eastAsia="en-IN"/>
         </w:rPr>
-        <w:t>Copy</w:t>
-      </w:r>
-      <w:proofErr w:type="spellEnd"/>
-      <w:r>
-        <w:rPr>
-          <w:rFonts w:ascii="Segoe UI" w:eastAsia="Times New Roman" w:hAnsi="Segoe UI" w:cs="Segoe UI"/>
-          <w:sz w:val="18"/>
-          <w:szCs w:val="18"/>
-          <w:lang w:eastAsia="en-IN"/>
-        </w:rPr>
-        <w:t xml:space="preserve"> code</w:t>
+        <w:t>Copy code</w:t>
       </w:r>
     </w:p>
     <w:p>
@@ -1305,7 +1246,6 @@
           <w:lang w:eastAsia="en-IN"/>
         </w:rPr>
       </w:pPr>
-      <w:proofErr w:type="spellStart"/>
       <w:r>
         <w:rPr>
           <w:rFonts w:ascii="Segoe UI" w:eastAsia="Times New Roman" w:hAnsi="Segoe UI" w:cs="Segoe UI"/>
@@ -1315,7 +1255,6 @@
         </w:rPr>
         <w:t>ChatGPT</w:t>
       </w:r>
-      <w:proofErr w:type="spellEnd"/>
     </w:p>
     <w:p>
       <w:pPr>
@@ -1340,27 +1279,7 @@
           <w:szCs w:val="21"/>
           <w:lang w:eastAsia="en-IN"/>
         </w:rPr>
-        <w:t xml:space="preserve">To create an alias (also known as a symbolic link or </w:t>
-      </w:r>
-      <w:proofErr w:type="spellStart"/>
-      <w:r>
-        <w:rPr>
-          <w:rFonts w:ascii="Segoe UI" w:eastAsia="Times New Roman" w:hAnsi="Segoe UI" w:cs="Segoe UI"/>
-          <w:sz w:val="21"/>
-          <w:szCs w:val="21"/>
-          <w:lang w:eastAsia="en-IN"/>
-        </w:rPr>
-        <w:t>symlink</w:t>
-      </w:r>
-      <w:proofErr w:type="spellEnd"/>
-      <w:r>
-        <w:rPr>
-          <w:rFonts w:ascii="Segoe UI" w:eastAsia="Times New Roman" w:hAnsi="Segoe UI" w:cs="Segoe UI"/>
-          <w:sz w:val="21"/>
-          <w:szCs w:val="21"/>
-          <w:lang w:eastAsia="en-IN"/>
-        </w:rPr>
-        <w:t xml:space="preserve">) for a file in a Unix-based operating system, you can use the </w:t>
+        <w:t xml:space="preserve">To create an alias (also known as a symbolic link or symlink) for a file in a Unix-based operating system, you can use the </w:t>
       </w:r>
       <w:r>
         <w:rPr>
@@ -1465,7 +1384,6 @@
           <w:lang w:eastAsia="en-IN"/>
         </w:rPr>
       </w:pPr>
-      <w:proofErr w:type="spellStart"/>
       <w:r>
         <w:rPr>
           <w:rFonts w:ascii="Segoe UI" w:eastAsia="Times New Roman" w:hAnsi="Segoe UI" w:cs="Segoe UI"/>
@@ -1484,17 +1402,7 @@
           <w:szCs w:val="18"/>
           <w:lang w:eastAsia="en-IN"/>
         </w:rPr>
-        <w:t>Copy</w:t>
-      </w:r>
-      <w:proofErr w:type="spellEnd"/>
-      <w:r>
-        <w:rPr>
-          <w:rFonts w:ascii="Segoe UI" w:eastAsia="Times New Roman" w:hAnsi="Segoe UI" w:cs="Segoe UI"/>
-          <w:sz w:val="18"/>
-          <w:szCs w:val="18"/>
-          <w:lang w:eastAsia="en-IN"/>
-        </w:rPr>
-        <w:t xml:space="preserve"> code</w:t>
+        <w:t>Copy code</w:t>
       </w:r>
     </w:p>
     <w:p>
@@ -1551,55 +1459,7 @@
           <w:bdr w:val="single" w:sz="2" w:space="1" w:color="D9D9E3" w:frame="1"/>
           <w:lang w:eastAsia="en-IN"/>
         </w:rPr>
-        <w:t xml:space="preserve"> -s &lt;</w:t>
-      </w:r>
-      <w:proofErr w:type="spellStart"/>
-      <w:r>
-        <w:rPr>
-          <w:rFonts w:ascii="inherit" w:eastAsia="Times New Roman" w:hAnsi="inherit" w:cs="Courier New"/>
-          <w:color w:val="FFFFFF"/>
-          <w:sz w:val="20"/>
-          <w:szCs w:val="20"/>
-          <w:bdr w:val="single" w:sz="2" w:space="1" w:color="D9D9E3" w:frame="1"/>
-          <w:lang w:eastAsia="en-IN"/>
-        </w:rPr>
-        <w:t>source_file</w:t>
-      </w:r>
-      <w:proofErr w:type="spellEnd"/>
-      <w:r>
-        <w:rPr>
-          <w:rFonts w:ascii="inherit" w:eastAsia="Times New Roman" w:hAnsi="inherit" w:cs="Courier New"/>
-          <w:color w:val="FFFFFF"/>
-          <w:sz w:val="20"/>
-          <w:szCs w:val="20"/>
-          <w:bdr w:val="single" w:sz="2" w:space="1" w:color="D9D9E3" w:frame="1"/>
-          <w:lang w:eastAsia="en-IN"/>
-        </w:rPr>
-        <w:t>&gt; &lt;</w:t>
-      </w:r>
-      <w:proofErr w:type="spellStart"/>
-      <w:r>
-        <w:rPr>
-          <w:rFonts w:ascii="inherit" w:eastAsia="Times New Roman" w:hAnsi="inherit" w:cs="Courier New"/>
-          <w:color w:val="FFFFFF"/>
-          <w:sz w:val="20"/>
-          <w:szCs w:val="20"/>
-          <w:bdr w:val="single" w:sz="2" w:space="1" w:color="D9D9E3" w:frame="1"/>
-          <w:lang w:eastAsia="en-IN"/>
-        </w:rPr>
-        <w:t>alias_name</w:t>
-      </w:r>
-      <w:proofErr w:type="spellEnd"/>
-      <w:r>
-        <w:rPr>
-          <w:rFonts w:ascii="inherit" w:eastAsia="Times New Roman" w:hAnsi="inherit" w:cs="Courier New"/>
-          <w:color w:val="FFFFFF"/>
-          <w:sz w:val="20"/>
-          <w:szCs w:val="20"/>
-          <w:bdr w:val="single" w:sz="2" w:space="1" w:color="D9D9E3" w:frame="1"/>
-          <w:lang w:eastAsia="en-IN"/>
-        </w:rPr>
-        <w:t xml:space="preserve">&gt; </w:t>
+        <w:t xml:space="preserve"> -s &lt;source_file&gt; &lt;alias_name&gt; </w:t>
       </w:r>
     </w:p>
     <w:p>
@@ -1784,33 +1644,7 @@
           <w:bdr w:val="single" w:sz="2" w:space="0" w:color="D9D9E3" w:frame="1"/>
           <w:lang w:eastAsia="en-IN"/>
         </w:rPr>
-        <w:t>&lt;</w:t>
-      </w:r>
-      <w:proofErr w:type="spellStart"/>
-      <w:r>
-        <w:rPr>
-          <w:rFonts w:ascii="Courier New" w:eastAsia="Times New Roman" w:hAnsi="Courier New" w:cs="Courier New"/>
-          <w:b/>
-          <w:bCs/>
-          <w:sz w:val="18"/>
-          <w:szCs w:val="18"/>
-          <w:bdr w:val="single" w:sz="2" w:space="0" w:color="D9D9E3" w:frame="1"/>
-          <w:lang w:eastAsia="en-IN"/>
-        </w:rPr>
-        <w:t>source_file</w:t>
-      </w:r>
-      <w:proofErr w:type="spellEnd"/>
-      <w:r>
-        <w:rPr>
-          <w:rFonts w:ascii="Courier New" w:eastAsia="Times New Roman" w:hAnsi="Courier New" w:cs="Courier New"/>
-          <w:b/>
-          <w:bCs/>
-          <w:sz w:val="18"/>
-          <w:szCs w:val="18"/>
-          <w:bdr w:val="single" w:sz="2" w:space="0" w:color="D9D9E3" w:frame="1"/>
-          <w:lang w:eastAsia="en-IN"/>
-        </w:rPr>
-        <w:t>&gt;</w:t>
+        <w:t>&lt;source_file&gt;</w:t>
       </w:r>
       <w:r>
         <w:rPr>
@@ -1852,33 +1686,7 @@
           <w:bdr w:val="single" w:sz="2" w:space="0" w:color="D9D9E3" w:frame="1"/>
           <w:lang w:eastAsia="en-IN"/>
         </w:rPr>
-        <w:t>&lt;</w:t>
-      </w:r>
-      <w:proofErr w:type="spellStart"/>
-      <w:r>
-        <w:rPr>
-          <w:rFonts w:ascii="Courier New" w:eastAsia="Times New Roman" w:hAnsi="Courier New" w:cs="Courier New"/>
-          <w:b/>
-          <w:bCs/>
-          <w:sz w:val="18"/>
-          <w:szCs w:val="18"/>
-          <w:bdr w:val="single" w:sz="2" w:space="0" w:color="D9D9E3" w:frame="1"/>
-          <w:lang w:eastAsia="en-IN"/>
-        </w:rPr>
-        <w:t>alias_name</w:t>
-      </w:r>
-      <w:proofErr w:type="spellEnd"/>
-      <w:r>
-        <w:rPr>
-          <w:rFonts w:ascii="Courier New" w:eastAsia="Times New Roman" w:hAnsi="Courier New" w:cs="Courier New"/>
-          <w:b/>
-          <w:bCs/>
-          <w:sz w:val="18"/>
-          <w:szCs w:val="18"/>
-          <w:bdr w:val="single" w:sz="2" w:space="0" w:color="D9D9E3" w:frame="1"/>
-          <w:lang w:eastAsia="en-IN"/>
-        </w:rPr>
-        <w:t>&gt;</w:t>
+        <w:t>&lt;alias_name&gt;</w:t>
       </w:r>
       <w:r>
         <w:rPr>
@@ -1992,7 +1800,6 @@
           <w:lang w:eastAsia="en-IN"/>
         </w:rPr>
       </w:pPr>
-      <w:proofErr w:type="spellStart"/>
       <w:r>
         <w:rPr>
           <w:rFonts w:ascii="Segoe UI" w:eastAsia="Times New Roman" w:hAnsi="Segoe UI" w:cs="Segoe UI"/>
@@ -2010,17 +1817,7 @@
           <w:szCs w:val="18"/>
           <w:lang w:eastAsia="en-IN"/>
         </w:rPr>
-        <w:t>Copy</w:t>
-      </w:r>
-      <w:proofErr w:type="spellEnd"/>
-      <w:r>
-        <w:rPr>
-          <w:rFonts w:ascii="Segoe UI" w:eastAsia="Times New Roman" w:hAnsi="Segoe UI" w:cs="Segoe UI"/>
-          <w:sz w:val="18"/>
-          <w:szCs w:val="18"/>
-          <w:lang w:eastAsia="en-IN"/>
-        </w:rPr>
-        <w:t xml:space="preserve"> code</w:t>
+        <w:t>Copy code</w:t>
       </w:r>
     </w:p>
     <w:p>
@@ -2312,7 +2109,6 @@
           <w:lang w:eastAsia="en-IN"/>
         </w:rPr>
       </w:pPr>
-      <w:proofErr w:type="spellStart"/>
       <w:r>
         <w:rPr>
           <w:rFonts w:ascii="Segoe UI" w:eastAsia="Times New Roman" w:hAnsi="Segoe UI" w:cs="Segoe UI"/>
@@ -2322,7 +2118,6 @@
         </w:rPr>
         <w:t>ChatGPT</w:t>
       </w:r>
-      <w:proofErr w:type="spellEnd"/>
     </w:p>
     <w:p>
       <w:pPr>
@@ -2473,7 +2268,6 @@
           <w:lang w:eastAsia="en-IN"/>
         </w:rPr>
       </w:pPr>
-      <w:proofErr w:type="spellStart"/>
       <w:r>
         <w:rPr>
           <w:rFonts w:ascii="Segoe UI" w:eastAsia="Times New Roman" w:hAnsi="Segoe UI" w:cs="Segoe UI"/>
@@ -2491,17 +2285,7 @@
           <w:szCs w:val="18"/>
           <w:lang w:eastAsia="en-IN"/>
         </w:rPr>
-        <w:t>Copy</w:t>
-      </w:r>
-      <w:proofErr w:type="spellEnd"/>
-      <w:r>
-        <w:rPr>
-          <w:rFonts w:ascii="Segoe UI" w:eastAsia="Times New Roman" w:hAnsi="Segoe UI" w:cs="Segoe UI"/>
-          <w:sz w:val="18"/>
-          <w:szCs w:val="18"/>
-          <w:lang w:eastAsia="en-IN"/>
-        </w:rPr>
-        <w:t xml:space="preserve"> code</w:t>
+        <w:t>Copy code</w:t>
       </w:r>
     </w:p>
     <w:p>
@@ -2558,31 +2342,7 @@
           <w:bdr w:val="single" w:sz="2" w:space="1" w:color="D9D9E3" w:frame="1"/>
           <w:lang w:eastAsia="en-IN"/>
         </w:rPr>
-        <w:t xml:space="preserve"> &lt;</w:t>
-      </w:r>
-      <w:proofErr w:type="spellStart"/>
-      <w:r>
-        <w:rPr>
-          <w:rFonts w:ascii="inherit" w:eastAsia="Times New Roman" w:hAnsi="inherit" w:cs="Courier New"/>
-          <w:color w:val="FFFFFF"/>
-          <w:sz w:val="20"/>
-          <w:szCs w:val="20"/>
-          <w:bdr w:val="single" w:sz="2" w:space="1" w:color="D9D9E3" w:frame="1"/>
-          <w:lang w:eastAsia="en-IN"/>
-        </w:rPr>
-        <w:t>absolute_pathname</w:t>
-      </w:r>
-      <w:proofErr w:type="spellEnd"/>
-      <w:r>
-        <w:rPr>
-          <w:rFonts w:ascii="inherit" w:eastAsia="Times New Roman" w:hAnsi="inherit" w:cs="Courier New"/>
-          <w:color w:val="FFFFFF"/>
-          <w:sz w:val="20"/>
-          <w:szCs w:val="20"/>
-          <w:bdr w:val="single" w:sz="2" w:space="1" w:color="D9D9E3" w:frame="1"/>
-          <w:lang w:eastAsia="en-IN"/>
-        </w:rPr>
-        <w:t xml:space="preserve">&gt; </w:t>
+        <w:t xml:space="preserve"> &lt;absolute_pathname&gt; </w:t>
       </w:r>
     </w:p>
     <w:p>
@@ -2645,7 +2405,6 @@
           <w:lang w:eastAsia="en-IN"/>
         </w:rPr>
       </w:pPr>
-      <w:proofErr w:type="spellStart"/>
       <w:r>
         <w:rPr>
           <w:rFonts w:ascii="Segoe UI" w:eastAsia="Times New Roman" w:hAnsi="Segoe UI" w:cs="Segoe UI"/>
@@ -2663,17 +2422,7 @@
           <w:szCs w:val="18"/>
           <w:lang w:eastAsia="en-IN"/>
         </w:rPr>
-        <w:t>Copy</w:t>
-      </w:r>
-      <w:proofErr w:type="spellEnd"/>
-      <w:r>
-        <w:rPr>
-          <w:rFonts w:ascii="Segoe UI" w:eastAsia="Times New Roman" w:hAnsi="Segoe UI" w:cs="Segoe UI"/>
-          <w:sz w:val="18"/>
-          <w:szCs w:val="18"/>
-          <w:lang w:eastAsia="en-IN"/>
-        </w:rPr>
-        <w:t xml:space="preserve"> code</w:t>
+        <w:t>Copy code</w:t>
       </w:r>
     </w:p>
     <w:p>
@@ -2978,47 +2727,7 @@
           <w:szCs w:val="21"/>
           <w:lang w:eastAsia="en-IN"/>
         </w:rPr>
-        <w:t xml:space="preserve">Show the command for Append more lines in the </w:t>
-      </w:r>
-      <w:proofErr w:type="spellStart"/>
-      <w:r>
-        <w:rPr>
-          <w:rFonts w:ascii="Segoe UI" w:eastAsia="Times New Roman" w:hAnsi="Segoe UI" w:cs="Segoe UI"/>
-          <w:sz w:val="21"/>
-          <w:szCs w:val="21"/>
-          <w:lang w:eastAsia="en-IN"/>
-        </w:rPr>
-        <w:t>myfile</w:t>
-      </w:r>
-      <w:proofErr w:type="spellEnd"/>
-      <w:r>
-        <w:rPr>
-          <w:rFonts w:ascii="Segoe UI" w:eastAsia="Times New Roman" w:hAnsi="Segoe UI" w:cs="Segoe UI"/>
-          <w:sz w:val="21"/>
-          <w:szCs w:val="21"/>
-          <w:lang w:eastAsia="en-IN"/>
-        </w:rPr>
-        <w:t xml:space="preserve"> and </w:t>
-      </w:r>
-      <w:proofErr w:type="spellStart"/>
-      <w:r>
-        <w:rPr>
-          <w:rFonts w:ascii="Segoe UI" w:eastAsia="Times New Roman" w:hAnsi="Segoe UI" w:cs="Segoe UI"/>
-          <w:sz w:val="21"/>
-          <w:szCs w:val="21"/>
-          <w:lang w:eastAsia="en-IN"/>
-        </w:rPr>
-        <w:t>yourfile</w:t>
-      </w:r>
-      <w:proofErr w:type="spellEnd"/>
-      <w:r>
-        <w:rPr>
-          <w:rFonts w:ascii="Segoe UI" w:eastAsia="Times New Roman" w:hAnsi="Segoe UI" w:cs="Segoe UI"/>
-          <w:sz w:val="21"/>
-          <w:szCs w:val="21"/>
-          <w:lang w:eastAsia="en-IN"/>
-        </w:rPr>
-        <w:t xml:space="preserve"> files </w:t>
+        <w:t xml:space="preserve">Show the command for Append more lines in the myfile and yourfile files </w:t>
       </w:r>
     </w:p>
     <w:p>
@@ -3032,7 +2741,6 @@
           <w:lang w:eastAsia="en-IN"/>
         </w:rPr>
       </w:pPr>
-      <w:proofErr w:type="spellStart"/>
       <w:r>
         <w:rPr>
           <w:rFonts w:ascii="Segoe UI" w:eastAsia="Times New Roman" w:hAnsi="Segoe UI" w:cs="Segoe UI"/>
@@ -3042,7 +2750,6 @@
         </w:rPr>
         <w:t>ChatGPT</w:t>
       </w:r>
-      <w:proofErr w:type="spellEnd"/>
     </w:p>
     <w:p>
       <w:pPr>
@@ -3239,7 +2946,6 @@
           <w:lang w:eastAsia="en-IN"/>
         </w:rPr>
       </w:pPr>
-      <w:proofErr w:type="spellStart"/>
       <w:r>
         <w:rPr>
           <w:rFonts w:ascii="Segoe UI" w:eastAsia="Times New Roman" w:hAnsi="Segoe UI" w:cs="Segoe UI"/>
@@ -3257,17 +2963,7 @@
           <w:szCs w:val="18"/>
           <w:lang w:eastAsia="en-IN"/>
         </w:rPr>
-        <w:t>Copy</w:t>
-      </w:r>
-      <w:proofErr w:type="spellEnd"/>
-      <w:r>
-        <w:rPr>
-          <w:rFonts w:ascii="Segoe UI" w:eastAsia="Times New Roman" w:hAnsi="Segoe UI" w:cs="Segoe UI"/>
-          <w:sz w:val="18"/>
-          <w:szCs w:val="18"/>
-          <w:lang w:eastAsia="en-IN"/>
-        </w:rPr>
-        <w:t xml:space="preserve"> code</w:t>
+        <w:t>Copy code</w:t>
       </w:r>
     </w:p>
     <w:p>
@@ -3569,7 +3265,6 @@
           <w:lang w:eastAsia="en-IN"/>
         </w:rPr>
       </w:pPr>
-      <w:proofErr w:type="spellStart"/>
       <w:r>
         <w:rPr>
           <w:rFonts w:ascii="Segoe UI" w:eastAsia="Times New Roman" w:hAnsi="Segoe UI" w:cs="Segoe UI"/>
@@ -3587,17 +3282,7 @@
           <w:szCs w:val="18"/>
           <w:lang w:eastAsia="en-IN"/>
         </w:rPr>
-        <w:t>Copy</w:t>
-      </w:r>
-      <w:proofErr w:type="spellEnd"/>
-      <w:r>
-        <w:rPr>
-          <w:rFonts w:ascii="Segoe UI" w:eastAsia="Times New Roman" w:hAnsi="Segoe UI" w:cs="Segoe UI"/>
-          <w:sz w:val="18"/>
-          <w:szCs w:val="18"/>
-          <w:lang w:eastAsia="en-IN"/>
-        </w:rPr>
-        <w:t xml:space="preserve"> code</w:t>
+        <w:t>Copy code</w:t>
       </w:r>
     </w:p>
     <w:p>
@@ -3970,6 +3655,11 @@
     </w:p>
     <w:p>
       <w:pPr>
+        <w:pStyle w:val="ListParagraph"/>
+        <w:numPr>
+          <w:ilvl w:val="0"/>
+          <w:numId w:val="18"/>
+        </w:numPr>
         <w:spacing w:after="100" w:line="240" w:lineRule="auto"/>
         <w:rPr>
           <w:rFonts w:ascii="Segoe UI" w:eastAsia="Times New Roman" w:hAnsi="Segoe UI" w:cs="Segoe UI"/>
@@ -3985,27 +3675,7 @@
           <w:szCs w:val="21"/>
           <w:lang w:eastAsia="en-IN"/>
         </w:rPr>
-        <w:t xml:space="preserve">a.) grep "apple" file1.txt b.) grep "apple" file1.txt file2.txt identify the output for both </w:t>
-      </w:r>
-      <w:proofErr w:type="gramStart"/>
-      <w:r>
-        <w:rPr>
-          <w:rFonts w:ascii="Segoe UI" w:eastAsia="Times New Roman" w:hAnsi="Segoe UI" w:cs="Segoe UI"/>
-          <w:sz w:val="21"/>
-          <w:szCs w:val="21"/>
-          <w:lang w:eastAsia="en-IN"/>
-        </w:rPr>
-        <w:t>command</w:t>
-      </w:r>
-      <w:proofErr w:type="gramEnd"/>
-      <w:r>
-        <w:rPr>
-          <w:rFonts w:ascii="Segoe UI" w:eastAsia="Times New Roman" w:hAnsi="Segoe UI" w:cs="Segoe UI"/>
-          <w:sz w:val="21"/>
-          <w:szCs w:val="21"/>
-          <w:lang w:eastAsia="en-IN"/>
-        </w:rPr>
-        <w:t>. Assume file1 and file2 contains 10 apples each.</w:t>
+        <w:t>a.) grep "apple" file1.txt b.) grep "apple" file1.txt file2.txt identify the output for both command. Assume file1 and file2 contains 10 apples each.</w:t>
       </w:r>
     </w:p>
     <w:p>
@@ -4019,7 +3689,6 @@
           <w:lang w:eastAsia="en-IN"/>
         </w:rPr>
       </w:pPr>
-      <w:proofErr w:type="spellStart"/>
       <w:r>
         <w:rPr>
           <w:rFonts w:ascii="Segoe UI" w:eastAsia="Times New Roman" w:hAnsi="Segoe UI" w:cs="Segoe UI"/>
@@ -4029,7 +3698,6 @@
         </w:rPr>
         <w:t>ChatGPT</w:t>
       </w:r>
-      <w:proofErr w:type="spellEnd"/>
     </w:p>
     <w:p>
       <w:pPr>
@@ -4223,7 +3891,6 @@
           <w:lang w:eastAsia="en-IN"/>
         </w:rPr>
       </w:pPr>
-      <w:proofErr w:type="spellStart"/>
       <w:r>
         <w:rPr>
           <w:rFonts w:ascii="Segoe UI" w:eastAsia="Times New Roman" w:hAnsi="Segoe UI" w:cs="Segoe UI"/>
@@ -4241,17 +3908,7 @@
           <w:szCs w:val="18"/>
           <w:lang w:eastAsia="en-IN"/>
         </w:rPr>
-        <w:t>Copy</w:t>
-      </w:r>
-      <w:proofErr w:type="spellEnd"/>
-      <w:r>
-        <w:rPr>
-          <w:rFonts w:ascii="Segoe UI" w:eastAsia="Times New Roman" w:hAnsi="Segoe UI" w:cs="Segoe UI"/>
-          <w:sz w:val="18"/>
-          <w:szCs w:val="18"/>
-          <w:lang w:eastAsia="en-IN"/>
-        </w:rPr>
-        <w:t xml:space="preserve"> code</w:t>
+        <w:t>Copy code</w:t>
       </w:r>
     </w:p>
     <w:p>
@@ -4297,31 +3954,7 @@
           <w:bdr w:val="single" w:sz="2" w:space="1" w:color="D9D9E3" w:frame="1"/>
           <w:lang w:eastAsia="en-IN"/>
         </w:rPr>
-        <w:t xml:space="preserve">I love eating apples. Apple pie is my </w:t>
-      </w:r>
-      <w:proofErr w:type="spellStart"/>
-      <w:r>
-        <w:rPr>
-          <w:rFonts w:ascii="inherit" w:eastAsia="Times New Roman" w:hAnsi="inherit" w:cs="Courier New"/>
-          <w:color w:val="FFFFFF"/>
-          <w:sz w:val="20"/>
-          <w:szCs w:val="20"/>
-          <w:bdr w:val="single" w:sz="2" w:space="1" w:color="D9D9E3" w:frame="1"/>
-          <w:lang w:eastAsia="en-IN"/>
-        </w:rPr>
-        <w:t>favorite</w:t>
-      </w:r>
-      <w:proofErr w:type="spellEnd"/>
-      <w:r>
-        <w:rPr>
-          <w:rFonts w:ascii="inherit" w:eastAsia="Times New Roman" w:hAnsi="inherit" w:cs="Courier New"/>
-          <w:color w:val="FFFFFF"/>
-          <w:sz w:val="20"/>
-          <w:szCs w:val="20"/>
-          <w:bdr w:val="single" w:sz="2" w:space="1" w:color="D9D9E3" w:frame="1"/>
-          <w:lang w:eastAsia="en-IN"/>
-        </w:rPr>
-        <w:t xml:space="preserve"> dessert. Apples are nutritious fruits. </w:t>
+        <w:t xml:space="preserve">I love eating apples. Apple pie is my favorite dessert. Apples are nutritious fruits. </w:t>
       </w:r>
       <w:r>
         <w:rPr>
@@ -4623,7 +4256,6 @@
           <w:lang w:eastAsia="en-IN"/>
         </w:rPr>
       </w:pPr>
-      <w:proofErr w:type="spellStart"/>
       <w:r>
         <w:rPr>
           <w:rFonts w:ascii="Segoe UI" w:eastAsia="Times New Roman" w:hAnsi="Segoe UI" w:cs="Segoe UI"/>
@@ -4641,17 +4273,7 @@
           <w:szCs w:val="18"/>
           <w:lang w:eastAsia="en-IN"/>
         </w:rPr>
-        <w:t>Copy</w:t>
-      </w:r>
-      <w:proofErr w:type="spellEnd"/>
-      <w:r>
-        <w:rPr>
-          <w:rFonts w:ascii="Segoe UI" w:eastAsia="Times New Roman" w:hAnsi="Segoe UI" w:cs="Segoe UI"/>
-          <w:sz w:val="18"/>
-          <w:szCs w:val="18"/>
-          <w:lang w:eastAsia="en-IN"/>
-        </w:rPr>
-        <w:t xml:space="preserve"> code</w:t>
+        <w:t>Copy code</w:t>
       </w:r>
     </w:p>
     <w:p>
@@ -4719,31 +4341,7 @@
           <w:bdr w:val="single" w:sz="2" w:space="0" w:color="D9D9E3" w:frame="1"/>
           <w:lang w:eastAsia="en-IN"/>
         </w:rPr>
-        <w:t xml:space="preserve">file1.txt: Apple pie is my </w:t>
-      </w:r>
-      <w:proofErr w:type="spellStart"/>
-      <w:r>
-        <w:rPr>
-          <w:rFonts w:ascii="inherit" w:eastAsia="Times New Roman" w:hAnsi="inherit" w:cs="Courier New"/>
-          <w:color w:val="FFFFFF"/>
-          <w:sz w:val="20"/>
-          <w:szCs w:val="20"/>
-          <w:bdr w:val="single" w:sz="2" w:space="0" w:color="D9D9E3" w:frame="1"/>
-          <w:lang w:eastAsia="en-IN"/>
-        </w:rPr>
-        <w:t>favorite</w:t>
-      </w:r>
-      <w:proofErr w:type="spellEnd"/>
-      <w:r>
-        <w:rPr>
-          <w:rFonts w:ascii="inherit" w:eastAsia="Times New Roman" w:hAnsi="inherit" w:cs="Courier New"/>
-          <w:color w:val="FFFFFF"/>
-          <w:sz w:val="20"/>
-          <w:szCs w:val="20"/>
-          <w:bdr w:val="single" w:sz="2" w:space="0" w:color="D9D9E3" w:frame="1"/>
-          <w:lang w:eastAsia="en-IN"/>
-        </w:rPr>
-        <w:t xml:space="preserve"> dessert.</w:t>
+        <w:t>file1.txt: Apple pie is my favorite dessert.</w:t>
       </w:r>
       <w:r>
         <w:rPr>
@@ -5022,6 +4620,11 @@
     </w:p>
     <w:p>
       <w:pPr>
+        <w:pStyle w:val="ListParagraph"/>
+        <w:numPr>
+          <w:ilvl w:val="0"/>
+          <w:numId w:val="18"/>
+        </w:numPr>
         <w:spacing w:after="100" w:line="240" w:lineRule="auto"/>
         <w:rPr>
           <w:rFonts w:ascii="Segoe UI" w:eastAsia="Times New Roman" w:hAnsi="Segoe UI" w:cs="Segoe UI"/>
@@ -5037,247 +4640,7 @@
           <w:szCs w:val="21"/>
           <w:lang w:eastAsia="en-IN"/>
         </w:rPr>
-        <w:t xml:space="preserve">Which command is used to copy a file </w:t>
-      </w:r>
-      <w:proofErr w:type="spellStart"/>
-      <w:r>
-        <w:rPr>
-          <w:rFonts w:ascii="Segoe UI" w:eastAsia="Times New Roman" w:hAnsi="Segoe UI" w:cs="Segoe UI"/>
-          <w:sz w:val="21"/>
-          <w:szCs w:val="21"/>
-          <w:lang w:eastAsia="en-IN"/>
-        </w:rPr>
-        <w:t>wb</w:t>
-      </w:r>
-      <w:proofErr w:type="spellEnd"/>
-      <w:r>
-        <w:rPr>
-          <w:rFonts w:ascii="Segoe UI" w:eastAsia="Times New Roman" w:hAnsi="Segoe UI" w:cs="Segoe UI"/>
-          <w:sz w:val="21"/>
-          <w:szCs w:val="21"/>
-          <w:lang w:eastAsia="en-IN"/>
-        </w:rPr>
-        <w:t xml:space="preserve"> with the same name from the </w:t>
-      </w:r>
-      <w:proofErr w:type="gramStart"/>
-      <w:r>
-        <w:rPr>
-          <w:rFonts w:ascii="Segoe UI" w:eastAsia="Times New Roman" w:hAnsi="Segoe UI" w:cs="Segoe UI"/>
-          <w:sz w:val="21"/>
-          <w:szCs w:val="21"/>
-          <w:lang w:eastAsia="en-IN"/>
-        </w:rPr>
-        <w:t>programs</w:t>
-      </w:r>
-      <w:proofErr w:type="gramEnd"/>
-      <w:r>
-        <w:rPr>
-          <w:rFonts w:ascii="Segoe UI" w:eastAsia="Times New Roman" w:hAnsi="Segoe UI" w:cs="Segoe UI"/>
-          <w:sz w:val="21"/>
-          <w:szCs w:val="21"/>
-          <w:lang w:eastAsia="en-IN"/>
-        </w:rPr>
-        <w:t xml:space="preserve"> directory to the </w:t>
-      </w:r>
-      <w:proofErr w:type="spellStart"/>
-      <w:r>
-        <w:rPr>
-          <w:rFonts w:ascii="Segoe UI" w:eastAsia="Times New Roman" w:hAnsi="Segoe UI" w:cs="Segoe UI"/>
-          <w:sz w:val="21"/>
-          <w:szCs w:val="21"/>
-          <w:lang w:eastAsia="en-IN"/>
-        </w:rPr>
-        <w:t>misc</w:t>
-      </w:r>
-      <w:proofErr w:type="spellEnd"/>
-      <w:r>
-        <w:rPr>
-          <w:rFonts w:ascii="Segoe UI" w:eastAsia="Times New Roman" w:hAnsi="Segoe UI" w:cs="Segoe UI"/>
-          <w:sz w:val="21"/>
-          <w:szCs w:val="21"/>
-          <w:lang w:eastAsia="en-IN"/>
-        </w:rPr>
-        <w:t xml:space="preserve"> directory? (A) copy programs/</w:t>
-      </w:r>
-      <w:proofErr w:type="spellStart"/>
-      <w:r>
-        <w:rPr>
-          <w:rFonts w:ascii="Segoe UI" w:eastAsia="Times New Roman" w:hAnsi="Segoe UI" w:cs="Segoe UI"/>
-          <w:sz w:val="21"/>
-          <w:szCs w:val="21"/>
-          <w:lang w:eastAsia="en-IN"/>
-        </w:rPr>
-        <w:t>wb</w:t>
-      </w:r>
-      <w:proofErr w:type="spellEnd"/>
-      <w:r>
-        <w:rPr>
-          <w:rFonts w:ascii="Segoe UI" w:eastAsia="Times New Roman" w:hAnsi="Segoe UI" w:cs="Segoe UI"/>
-          <w:sz w:val="21"/>
-          <w:szCs w:val="21"/>
-          <w:lang w:eastAsia="en-IN"/>
-        </w:rPr>
-        <w:t xml:space="preserve"> </w:t>
-      </w:r>
-      <w:proofErr w:type="spellStart"/>
-      <w:r>
-        <w:rPr>
-          <w:rFonts w:ascii="Segoe UI" w:eastAsia="Times New Roman" w:hAnsi="Segoe UI" w:cs="Segoe UI"/>
-          <w:sz w:val="21"/>
-          <w:szCs w:val="21"/>
-          <w:lang w:eastAsia="en-IN"/>
-        </w:rPr>
-        <w:t>misc</w:t>
-      </w:r>
-      <w:proofErr w:type="spellEnd"/>
-      <w:r>
-        <w:rPr>
-          <w:rFonts w:ascii="Segoe UI" w:eastAsia="Times New Roman" w:hAnsi="Segoe UI" w:cs="Segoe UI"/>
-          <w:sz w:val="21"/>
-          <w:szCs w:val="21"/>
-          <w:lang w:eastAsia="en-IN"/>
-        </w:rPr>
-        <w:t>/</w:t>
-      </w:r>
-      <w:proofErr w:type="spellStart"/>
-      <w:r>
-        <w:rPr>
-          <w:rFonts w:ascii="Segoe UI" w:eastAsia="Times New Roman" w:hAnsi="Segoe UI" w:cs="Segoe UI"/>
-          <w:sz w:val="21"/>
-          <w:szCs w:val="21"/>
-          <w:lang w:eastAsia="en-IN"/>
-        </w:rPr>
-        <w:t>wb</w:t>
-      </w:r>
-      <w:proofErr w:type="spellEnd"/>
-      <w:r>
-        <w:rPr>
-          <w:rFonts w:ascii="Segoe UI" w:eastAsia="Times New Roman" w:hAnsi="Segoe UI" w:cs="Segoe UI"/>
-          <w:sz w:val="21"/>
-          <w:szCs w:val="21"/>
-          <w:lang w:eastAsia="en-IN"/>
-        </w:rPr>
-        <w:t xml:space="preserve"> (B) cp programs/</w:t>
-      </w:r>
-      <w:proofErr w:type="spellStart"/>
-      <w:r>
-        <w:rPr>
-          <w:rFonts w:ascii="Segoe UI" w:eastAsia="Times New Roman" w:hAnsi="Segoe UI" w:cs="Segoe UI"/>
-          <w:sz w:val="21"/>
-          <w:szCs w:val="21"/>
-          <w:lang w:eastAsia="en-IN"/>
-        </w:rPr>
-        <w:t>wb</w:t>
-      </w:r>
-      <w:proofErr w:type="spellEnd"/>
-      <w:r>
-        <w:rPr>
-          <w:rFonts w:ascii="Segoe UI" w:eastAsia="Times New Roman" w:hAnsi="Segoe UI" w:cs="Segoe UI"/>
-          <w:sz w:val="21"/>
-          <w:szCs w:val="21"/>
-          <w:lang w:eastAsia="en-IN"/>
-        </w:rPr>
-        <w:t xml:space="preserve"> </w:t>
-      </w:r>
-      <w:proofErr w:type="spellStart"/>
-      <w:r>
-        <w:rPr>
-          <w:rFonts w:ascii="Segoe UI" w:eastAsia="Times New Roman" w:hAnsi="Segoe UI" w:cs="Segoe UI"/>
-          <w:sz w:val="21"/>
-          <w:szCs w:val="21"/>
-          <w:lang w:eastAsia="en-IN"/>
-        </w:rPr>
-        <w:t>misc</w:t>
-      </w:r>
-      <w:proofErr w:type="spellEnd"/>
-      <w:r>
-        <w:rPr>
-          <w:rFonts w:ascii="Segoe UI" w:eastAsia="Times New Roman" w:hAnsi="Segoe UI" w:cs="Segoe UI"/>
-          <w:sz w:val="21"/>
-          <w:szCs w:val="21"/>
-          <w:lang w:eastAsia="en-IN"/>
-        </w:rPr>
-        <w:t xml:space="preserve"> (C) tar programs/</w:t>
-      </w:r>
-      <w:proofErr w:type="spellStart"/>
-      <w:r>
-        <w:rPr>
-          <w:rFonts w:ascii="Segoe UI" w:eastAsia="Times New Roman" w:hAnsi="Segoe UI" w:cs="Segoe UI"/>
-          <w:sz w:val="21"/>
-          <w:szCs w:val="21"/>
-          <w:lang w:eastAsia="en-IN"/>
-        </w:rPr>
-        <w:t>wb</w:t>
-      </w:r>
-      <w:proofErr w:type="spellEnd"/>
-      <w:r>
-        <w:rPr>
-          <w:rFonts w:ascii="Segoe UI" w:eastAsia="Times New Roman" w:hAnsi="Segoe UI" w:cs="Segoe UI"/>
-          <w:sz w:val="21"/>
-          <w:szCs w:val="21"/>
-          <w:lang w:eastAsia="en-IN"/>
-        </w:rPr>
-        <w:t xml:space="preserve"> </w:t>
-      </w:r>
-      <w:proofErr w:type="spellStart"/>
-      <w:r>
-        <w:rPr>
-          <w:rFonts w:ascii="Segoe UI" w:eastAsia="Times New Roman" w:hAnsi="Segoe UI" w:cs="Segoe UI"/>
-          <w:sz w:val="21"/>
-          <w:szCs w:val="21"/>
-          <w:lang w:eastAsia="en-IN"/>
-        </w:rPr>
-        <w:t>misc</w:t>
-      </w:r>
-      <w:proofErr w:type="spellEnd"/>
-      <w:r>
-        <w:rPr>
-          <w:rFonts w:ascii="Segoe UI" w:eastAsia="Times New Roman" w:hAnsi="Segoe UI" w:cs="Segoe UI"/>
-          <w:sz w:val="21"/>
-          <w:szCs w:val="21"/>
-          <w:lang w:eastAsia="en-IN"/>
-        </w:rPr>
-        <w:t>/</w:t>
-      </w:r>
-      <w:proofErr w:type="spellStart"/>
-      <w:r>
-        <w:rPr>
-          <w:rFonts w:ascii="Segoe UI" w:eastAsia="Times New Roman" w:hAnsi="Segoe UI" w:cs="Segoe UI"/>
-          <w:sz w:val="21"/>
-          <w:szCs w:val="21"/>
-          <w:lang w:eastAsia="en-IN"/>
-        </w:rPr>
-        <w:t>wb</w:t>
-      </w:r>
-      <w:proofErr w:type="spellEnd"/>
-      <w:r>
-        <w:rPr>
-          <w:rFonts w:ascii="Segoe UI" w:eastAsia="Times New Roman" w:hAnsi="Segoe UI" w:cs="Segoe UI"/>
-          <w:sz w:val="21"/>
-          <w:szCs w:val="21"/>
-          <w:lang w:eastAsia="en-IN"/>
-        </w:rPr>
-        <w:t xml:space="preserve"> (D) copy </w:t>
-      </w:r>
-      <w:proofErr w:type="gramStart"/>
-      <w:r>
-        <w:rPr>
-          <w:rFonts w:ascii="Segoe UI" w:eastAsia="Times New Roman" w:hAnsi="Segoe UI" w:cs="Segoe UI"/>
-          <w:sz w:val="21"/>
-          <w:szCs w:val="21"/>
-          <w:lang w:eastAsia="en-IN"/>
-        </w:rPr>
-        <w:t>a:programs</w:t>
-      </w:r>
-      <w:proofErr w:type="gramEnd"/>
-      <w:r>
-        <w:rPr>
-          <w:rFonts w:ascii="Segoe UI" w:eastAsia="Times New Roman" w:hAnsi="Segoe UI" w:cs="Segoe UI"/>
-          <w:sz w:val="21"/>
-          <w:szCs w:val="21"/>
-          <w:lang w:eastAsia="en-IN"/>
-        </w:rPr>
-        <w:t>/wb b:misc/wb</w:t>
+        <w:t>the misc directory? (A) copy programs/wb misc/wb (B) cp programs/wb misc (C) tar programs/wb misc/wb (D) copy a:programs/wb b:misc/wb</w:t>
       </w:r>
     </w:p>
     <w:p>
@@ -5291,7 +4654,6 @@
           <w:lang w:eastAsia="en-IN"/>
         </w:rPr>
       </w:pPr>
-      <w:proofErr w:type="spellStart"/>
       <w:r>
         <w:rPr>
           <w:rFonts w:ascii="Segoe UI" w:eastAsia="Times New Roman" w:hAnsi="Segoe UI" w:cs="Segoe UI"/>
@@ -5301,7 +4663,6 @@
         </w:rPr>
         <w:t>ChatGPT</w:t>
       </w:r>
-      <w:proofErr w:type="spellEnd"/>
     </w:p>
     <w:p>
       <w:pPr>
@@ -5328,7 +4689,6 @@
         </w:rPr>
         <w:t xml:space="preserve">The correct command to copy a file named </w:t>
       </w:r>
-      <w:proofErr w:type="spellStart"/>
       <w:r>
         <w:rPr>
           <w:rFonts w:ascii="Courier New" w:eastAsia="Times New Roman" w:hAnsi="Courier New" w:cs="Courier New"/>
@@ -5341,7 +4701,6 @@
         </w:rPr>
         <w:t>wb</w:t>
       </w:r>
-      <w:proofErr w:type="spellEnd"/>
       <w:r>
         <w:rPr>
           <w:rFonts w:ascii="Segoe UI" w:eastAsia="Times New Roman" w:hAnsi="Segoe UI" w:cs="Segoe UI"/>
@@ -5351,7 +4710,6 @@
         </w:rPr>
         <w:t xml:space="preserve"> from the </w:t>
       </w:r>
-      <w:proofErr w:type="gramStart"/>
       <w:r>
         <w:rPr>
           <w:rFonts w:ascii="Courier New" w:eastAsia="Times New Roman" w:hAnsi="Courier New" w:cs="Courier New"/>
@@ -5364,7 +4722,6 @@
         </w:rPr>
         <w:t>programs</w:t>
       </w:r>
-      <w:proofErr w:type="gramEnd"/>
       <w:r>
         <w:rPr>
           <w:rFonts w:ascii="Segoe UI" w:eastAsia="Times New Roman" w:hAnsi="Segoe UI" w:cs="Segoe UI"/>
@@ -5374,7 +4731,6 @@
         </w:rPr>
         <w:t xml:space="preserve"> directory to the </w:t>
       </w:r>
-      <w:proofErr w:type="spellStart"/>
       <w:r>
         <w:rPr>
           <w:rFonts w:ascii="Courier New" w:eastAsia="Times New Roman" w:hAnsi="Courier New" w:cs="Courier New"/>
@@ -5387,7 +4743,6 @@
         </w:rPr>
         <w:t>misc</w:t>
       </w:r>
-      <w:proofErr w:type="spellEnd"/>
       <w:r>
         <w:rPr>
           <w:rFonts w:ascii="Segoe UI" w:eastAsia="Times New Roman" w:hAnsi="Segoe UI" w:cs="Segoe UI"/>
@@ -5433,48 +4788,8 @@
           <w:bdr w:val="single" w:sz="2" w:space="0" w:color="D9D9E3" w:frame="1"/>
           <w:lang w:eastAsia="en-IN"/>
         </w:rPr>
-        <w:t>cp programs/</w:t>
-      </w:r>
-      <w:proofErr w:type="spellStart"/>
-      <w:r>
-        <w:rPr>
-          <w:rFonts w:ascii="Courier New" w:eastAsia="Times New Roman" w:hAnsi="Courier New" w:cs="Courier New"/>
-          <w:b/>
-          <w:bCs/>
-          <w:sz w:val="18"/>
-          <w:szCs w:val="18"/>
-          <w:bdr w:val="single" w:sz="2" w:space="0" w:color="D9D9E3" w:frame="1"/>
-          <w:lang w:eastAsia="en-IN"/>
-        </w:rPr>
-        <w:t>wb</w:t>
-      </w:r>
-      <w:proofErr w:type="spellEnd"/>
-      <w:r>
-        <w:rPr>
-          <w:rFonts w:ascii="Courier New" w:eastAsia="Times New Roman" w:hAnsi="Courier New" w:cs="Courier New"/>
-          <w:b/>
-          <w:bCs/>
-          <w:sz w:val="18"/>
-          <w:szCs w:val="18"/>
-          <w:bdr w:val="single" w:sz="2" w:space="0" w:color="D9D9E3" w:frame="1"/>
-          <w:lang w:eastAsia="en-IN"/>
-        </w:rPr>
-        <w:t xml:space="preserve"> </w:t>
-      </w:r>
-      <w:proofErr w:type="spellStart"/>
-      <w:r>
-        <w:rPr>
-          <w:rFonts w:ascii="Courier New" w:eastAsia="Times New Roman" w:hAnsi="Courier New" w:cs="Courier New"/>
-          <w:b/>
-          <w:bCs/>
-          <w:sz w:val="18"/>
-          <w:szCs w:val="18"/>
-          <w:bdr w:val="single" w:sz="2" w:space="0" w:color="D9D9E3" w:frame="1"/>
-          <w:lang w:eastAsia="en-IN"/>
-        </w:rPr>
-        <w:t>misc</w:t>
-      </w:r>
-      <w:proofErr w:type="spellEnd"/>
+        <w:t>cp programs/wb misc</w:t>
+      </w:r>
     </w:p>
     <w:p>
       <w:pPr>
@@ -5574,9 +4889,17 @@
           <w:bdr w:val="single" w:sz="2" w:space="0" w:color="D9D9E3" w:frame="1"/>
           <w:lang w:eastAsia="en-IN"/>
         </w:rPr>
-        <w:t>programs/</w:t>
-      </w:r>
-      <w:proofErr w:type="spellStart"/>
+        <w:t>programs/wb</w:t>
+      </w:r>
+      <w:r>
+        <w:rPr>
+          <w:rFonts w:ascii="Segoe UI" w:eastAsia="Times New Roman" w:hAnsi="Segoe UI" w:cs="Segoe UI"/>
+          <w:sz w:val="21"/>
+          <w:szCs w:val="21"/>
+          <w:lang w:eastAsia="en-IN"/>
+        </w:rPr>
+        <w:t xml:space="preserve">: This is the source file path, indicating the file named </w:t>
+      </w:r>
       <w:r>
         <w:rPr>
           <w:rFonts w:ascii="Courier New" w:eastAsia="Times New Roman" w:hAnsi="Courier New" w:cs="Courier New"/>
@@ -5589,17 +4912,15 @@
         </w:rPr>
         <w:t>wb</w:t>
       </w:r>
-      <w:proofErr w:type="spellEnd"/>
-      <w:r>
-        <w:rPr>
-          <w:rFonts w:ascii="Segoe UI" w:eastAsia="Times New Roman" w:hAnsi="Segoe UI" w:cs="Segoe UI"/>
-          <w:sz w:val="21"/>
-          <w:szCs w:val="21"/>
-          <w:lang w:eastAsia="en-IN"/>
-        </w:rPr>
-        <w:t xml:space="preserve">: This is the source file path, indicating the file named </w:t>
-      </w:r>
-      <w:proofErr w:type="spellStart"/>
+      <w:r>
+        <w:rPr>
+          <w:rFonts w:ascii="Segoe UI" w:eastAsia="Times New Roman" w:hAnsi="Segoe UI" w:cs="Segoe UI"/>
+          <w:sz w:val="21"/>
+          <w:szCs w:val="21"/>
+          <w:lang w:eastAsia="en-IN"/>
+        </w:rPr>
+        <w:t xml:space="preserve"> in the </w:t>
+      </w:r>
       <w:r>
         <w:rPr>
           <w:rFonts w:ascii="Courier New" w:eastAsia="Times New Roman" w:hAnsi="Courier New" w:cs="Courier New"/>
@@ -5610,32 +4931,8 @@
           <w:bdr w:val="single" w:sz="2" w:space="0" w:color="D9D9E3" w:frame="1"/>
           <w:lang w:eastAsia="en-IN"/>
         </w:rPr>
-        <w:t>wb</w:t>
-      </w:r>
-      <w:proofErr w:type="spellEnd"/>
-      <w:r>
-        <w:rPr>
-          <w:rFonts w:ascii="Segoe UI" w:eastAsia="Times New Roman" w:hAnsi="Segoe UI" w:cs="Segoe UI"/>
-          <w:sz w:val="21"/>
-          <w:szCs w:val="21"/>
-          <w:lang w:eastAsia="en-IN"/>
-        </w:rPr>
-        <w:t xml:space="preserve"> in the </w:t>
-      </w:r>
-      <w:proofErr w:type="gramStart"/>
-      <w:r>
-        <w:rPr>
-          <w:rFonts w:ascii="Courier New" w:eastAsia="Times New Roman" w:hAnsi="Courier New" w:cs="Courier New"/>
-          <w:b/>
-          <w:bCs/>
-          <w:sz w:val="18"/>
-          <w:szCs w:val="18"/>
-          <w:bdr w:val="single" w:sz="2" w:space="0" w:color="D9D9E3" w:frame="1"/>
-          <w:lang w:eastAsia="en-IN"/>
-        </w:rPr>
         <w:t>programs</w:t>
       </w:r>
-      <w:proofErr w:type="gramEnd"/>
       <w:r>
         <w:rPr>
           <w:rFonts w:ascii="Segoe UI" w:eastAsia="Times New Roman" w:hAnsi="Segoe UI" w:cs="Segoe UI"/>
@@ -5666,7 +4963,6 @@
           <w:lang w:eastAsia="en-IN"/>
         </w:rPr>
       </w:pPr>
-      <w:proofErr w:type="spellStart"/>
       <w:r>
         <w:rPr>
           <w:rFonts w:ascii="Courier New" w:eastAsia="Times New Roman" w:hAnsi="Courier New" w:cs="Courier New"/>
@@ -5679,7 +4975,6 @@
         </w:rPr>
         <w:t>misc</w:t>
       </w:r>
-      <w:proofErr w:type="spellEnd"/>
       <w:r>
         <w:rPr>
           <w:rFonts w:ascii="Segoe UI" w:eastAsia="Times New Roman" w:hAnsi="Segoe UI" w:cs="Segoe UI"/>
@@ -5689,7 +4984,6 @@
         </w:rPr>
         <w:t xml:space="preserve">: This is the destination directory path, where the file </w:t>
       </w:r>
-      <w:proofErr w:type="spellStart"/>
       <w:r>
         <w:rPr>
           <w:rFonts w:ascii="Courier New" w:eastAsia="Times New Roman" w:hAnsi="Courier New" w:cs="Courier New"/>
@@ -5702,7 +4996,6 @@
         </w:rPr>
         <w:t>wb</w:t>
       </w:r>
-      <w:proofErr w:type="spellEnd"/>
       <w:r>
         <w:rPr>
           <w:rFonts w:ascii="Segoe UI" w:eastAsia="Times New Roman" w:hAnsi="Segoe UI" w:cs="Segoe UI"/>
@@ -5748,9 +5041,17 @@
           <w:bdr w:val="single" w:sz="2" w:space="0" w:color="D9D9E3" w:frame="1"/>
           <w:lang w:eastAsia="en-IN"/>
         </w:rPr>
-        <w:t>cp programs/</w:t>
-      </w:r>
-      <w:proofErr w:type="spellStart"/>
+        <w:t>cp programs/wb misc</w:t>
+      </w:r>
+      <w:r>
+        <w:rPr>
+          <w:rFonts w:ascii="Segoe UI" w:eastAsia="Times New Roman" w:hAnsi="Segoe UI" w:cs="Segoe UI"/>
+          <w:sz w:val="21"/>
+          <w:szCs w:val="21"/>
+          <w:lang w:eastAsia="en-IN"/>
+        </w:rPr>
+        <w:t xml:space="preserve"> will copy the file </w:t>
+      </w:r>
       <w:r>
         <w:rPr>
           <w:rFonts w:ascii="Courier New" w:eastAsia="Times New Roman" w:hAnsi="Courier New" w:cs="Courier New"/>
@@ -5763,7 +5064,15 @@
         </w:rPr>
         <w:t>wb</w:t>
       </w:r>
-      <w:proofErr w:type="spellEnd"/>
+      <w:r>
+        <w:rPr>
+          <w:rFonts w:ascii="Segoe UI" w:eastAsia="Times New Roman" w:hAnsi="Segoe UI" w:cs="Segoe UI"/>
+          <w:sz w:val="21"/>
+          <w:szCs w:val="21"/>
+          <w:lang w:eastAsia="en-IN"/>
+        </w:rPr>
+        <w:t xml:space="preserve"> from the </w:t>
+      </w:r>
       <w:r>
         <w:rPr>
           <w:rFonts w:ascii="Courier New" w:eastAsia="Times New Roman" w:hAnsi="Courier New" w:cs="Courier New"/>
@@ -5774,9 +5083,17 @@
           <w:bdr w:val="single" w:sz="2" w:space="0" w:color="D9D9E3" w:frame="1"/>
           <w:lang w:eastAsia="en-IN"/>
         </w:rPr>
-        <w:t xml:space="preserve"> </w:t>
-      </w:r>
-      <w:proofErr w:type="spellStart"/>
+        <w:t>programs</w:t>
+      </w:r>
+      <w:r>
+        <w:rPr>
+          <w:rFonts w:ascii="Segoe UI" w:eastAsia="Times New Roman" w:hAnsi="Segoe UI" w:cs="Segoe UI"/>
+          <w:sz w:val="21"/>
+          <w:szCs w:val="21"/>
+          <w:lang w:eastAsia="en-IN"/>
+        </w:rPr>
+        <w:t xml:space="preserve"> directory to the </w:t>
+      </w:r>
       <w:r>
         <w:rPr>
           <w:rFonts w:ascii="Courier New" w:eastAsia="Times New Roman" w:hAnsi="Courier New" w:cs="Courier New"/>
@@ -5789,17 +5106,15 @@
         </w:rPr>
         <w:t>misc</w:t>
       </w:r>
-      <w:proofErr w:type="spellEnd"/>
-      <w:r>
-        <w:rPr>
-          <w:rFonts w:ascii="Segoe UI" w:eastAsia="Times New Roman" w:hAnsi="Segoe UI" w:cs="Segoe UI"/>
-          <w:sz w:val="21"/>
-          <w:szCs w:val="21"/>
-          <w:lang w:eastAsia="en-IN"/>
-        </w:rPr>
-        <w:t xml:space="preserve"> will copy the file </w:t>
-      </w:r>
-      <w:proofErr w:type="spellStart"/>
+      <w:r>
+        <w:rPr>
+          <w:rFonts w:ascii="Segoe UI" w:eastAsia="Times New Roman" w:hAnsi="Segoe UI" w:cs="Segoe UI"/>
+          <w:sz w:val="21"/>
+          <w:szCs w:val="21"/>
+          <w:lang w:eastAsia="en-IN"/>
+        </w:rPr>
+        <w:t xml:space="preserve"> directory, and it will have the same name </w:t>
+      </w:r>
       <w:r>
         <w:rPr>
           <w:rFonts w:ascii="Courier New" w:eastAsia="Times New Roman" w:hAnsi="Courier New" w:cs="Courier New"/>
@@ -5812,76 +5127,6 @@
         </w:rPr>
         <w:t>wb</w:t>
       </w:r>
-      <w:proofErr w:type="spellEnd"/>
-      <w:r>
-        <w:rPr>
-          <w:rFonts w:ascii="Segoe UI" w:eastAsia="Times New Roman" w:hAnsi="Segoe UI" w:cs="Segoe UI"/>
-          <w:sz w:val="21"/>
-          <w:szCs w:val="21"/>
-          <w:lang w:eastAsia="en-IN"/>
-        </w:rPr>
-        <w:t xml:space="preserve"> from the </w:t>
-      </w:r>
-      <w:proofErr w:type="gramStart"/>
-      <w:r>
-        <w:rPr>
-          <w:rFonts w:ascii="Courier New" w:eastAsia="Times New Roman" w:hAnsi="Courier New" w:cs="Courier New"/>
-          <w:b/>
-          <w:bCs/>
-          <w:sz w:val="18"/>
-          <w:szCs w:val="18"/>
-          <w:bdr w:val="single" w:sz="2" w:space="0" w:color="D9D9E3" w:frame="1"/>
-          <w:lang w:eastAsia="en-IN"/>
-        </w:rPr>
-        <w:t>programs</w:t>
-      </w:r>
-      <w:proofErr w:type="gramEnd"/>
-      <w:r>
-        <w:rPr>
-          <w:rFonts w:ascii="Segoe UI" w:eastAsia="Times New Roman" w:hAnsi="Segoe UI" w:cs="Segoe UI"/>
-          <w:sz w:val="21"/>
-          <w:szCs w:val="21"/>
-          <w:lang w:eastAsia="en-IN"/>
-        </w:rPr>
-        <w:t xml:space="preserve"> directory to the </w:t>
-      </w:r>
-      <w:proofErr w:type="spellStart"/>
-      <w:r>
-        <w:rPr>
-          <w:rFonts w:ascii="Courier New" w:eastAsia="Times New Roman" w:hAnsi="Courier New" w:cs="Courier New"/>
-          <w:b/>
-          <w:bCs/>
-          <w:sz w:val="18"/>
-          <w:szCs w:val="18"/>
-          <w:bdr w:val="single" w:sz="2" w:space="0" w:color="D9D9E3" w:frame="1"/>
-          <w:lang w:eastAsia="en-IN"/>
-        </w:rPr>
-        <w:t>misc</w:t>
-      </w:r>
-      <w:proofErr w:type="spellEnd"/>
-      <w:r>
-        <w:rPr>
-          <w:rFonts w:ascii="Segoe UI" w:eastAsia="Times New Roman" w:hAnsi="Segoe UI" w:cs="Segoe UI"/>
-          <w:sz w:val="21"/>
-          <w:szCs w:val="21"/>
-          <w:lang w:eastAsia="en-IN"/>
-        </w:rPr>
-        <w:t xml:space="preserve"> directory, and it will have the same name </w:t>
-      </w:r>
-      <w:proofErr w:type="spellStart"/>
-      <w:r>
-        <w:rPr>
-          <w:rFonts w:ascii="Courier New" w:eastAsia="Times New Roman" w:hAnsi="Courier New" w:cs="Courier New"/>
-          <w:b/>
-          <w:bCs/>
-          <w:sz w:val="18"/>
-          <w:szCs w:val="18"/>
-          <w:bdr w:val="single" w:sz="2" w:space="0" w:color="D9D9E3" w:frame="1"/>
-          <w:lang w:eastAsia="en-IN"/>
-        </w:rPr>
-        <w:t>wb</w:t>
-      </w:r>
-      <w:proofErr w:type="spellEnd"/>
       <w:r>
         <w:rPr>
           <w:rFonts w:ascii="Segoe UI" w:eastAsia="Times New Roman" w:hAnsi="Segoe UI" w:cs="Segoe UI"/>
@@ -5980,6 +5225,11 @@
     </w:p>
     <w:p>
       <w:pPr>
+        <w:pStyle w:val="ListParagraph"/>
+        <w:numPr>
+          <w:ilvl w:val="0"/>
+          <w:numId w:val="18"/>
+        </w:numPr>
         <w:spacing w:after="100" w:line="240" w:lineRule="auto"/>
         <w:rPr>
           <w:rFonts w:ascii="Segoe UI" w:eastAsia="Times New Roman" w:hAnsi="Segoe UI" w:cs="Segoe UI"/>
@@ -5995,47 +5245,7 @@
           <w:szCs w:val="21"/>
           <w:lang w:eastAsia="en-IN"/>
         </w:rPr>
-        <w:t xml:space="preserve">cat </w:t>
-      </w:r>
-      <w:proofErr w:type="spellStart"/>
-      <w:r>
-        <w:rPr>
-          <w:rFonts w:ascii="Segoe UI" w:eastAsia="Times New Roman" w:hAnsi="Segoe UI" w:cs="Segoe UI"/>
-          <w:sz w:val="21"/>
-          <w:szCs w:val="21"/>
-          <w:lang w:eastAsia="en-IN"/>
-        </w:rPr>
-        <w:t>myfile</w:t>
-      </w:r>
-      <w:proofErr w:type="spellEnd"/>
-      <w:r>
-        <w:rPr>
-          <w:rFonts w:ascii="Segoe UI" w:eastAsia="Times New Roman" w:hAnsi="Segoe UI" w:cs="Segoe UI"/>
-          <w:sz w:val="21"/>
-          <w:szCs w:val="21"/>
-          <w:lang w:eastAsia="en-IN"/>
-        </w:rPr>
-        <w:t xml:space="preserve"> | grep -</w:t>
-      </w:r>
-      <w:proofErr w:type="spellStart"/>
-      <w:r>
-        <w:rPr>
-          <w:rFonts w:ascii="Segoe UI" w:eastAsia="Times New Roman" w:hAnsi="Segoe UI" w:cs="Segoe UI"/>
-          <w:sz w:val="21"/>
-          <w:szCs w:val="21"/>
-          <w:lang w:eastAsia="en-IN"/>
-        </w:rPr>
-        <w:t>i</w:t>
-      </w:r>
-      <w:proofErr w:type="spellEnd"/>
-      <w:r>
-        <w:rPr>
-          <w:rFonts w:ascii="Segoe UI" w:eastAsia="Times New Roman" w:hAnsi="Segoe UI" w:cs="Segoe UI"/>
-          <w:sz w:val="21"/>
-          <w:szCs w:val="21"/>
-          <w:lang w:eastAsia="en-IN"/>
-        </w:rPr>
-        <w:t xml:space="preserve"> hi | sort – r Can you give the use of this command and write own example</w:t>
+        <w:t>cat myfile | grep -i hi | sort – r Can you give the use of this command and write own example</w:t>
       </w:r>
     </w:p>
     <w:p>
@@ -6049,7 +5259,6 @@
           <w:lang w:eastAsia="en-IN"/>
         </w:rPr>
       </w:pPr>
-      <w:proofErr w:type="spellStart"/>
       <w:r>
         <w:rPr>
           <w:rFonts w:ascii="Segoe UI" w:eastAsia="Times New Roman" w:hAnsi="Segoe UI" w:cs="Segoe UI"/>
@@ -6059,7 +5268,6 @@
         </w:rPr>
         <w:t>ChatGPT</w:t>
       </w:r>
-      <w:proofErr w:type="spellEnd"/>
     </w:p>
     <w:p>
       <w:pPr>
@@ -6096,59 +5304,7 @@
           <w:bdr w:val="single" w:sz="2" w:space="0" w:color="D9D9E3" w:frame="1"/>
           <w:lang w:eastAsia="en-IN"/>
         </w:rPr>
-        <w:t xml:space="preserve">cat </w:t>
-      </w:r>
-      <w:proofErr w:type="spellStart"/>
-      <w:r>
-        <w:rPr>
-          <w:rFonts w:ascii="Courier New" w:eastAsia="Times New Roman" w:hAnsi="Courier New" w:cs="Courier New"/>
-          <w:b/>
-          <w:bCs/>
-          <w:sz w:val="18"/>
-          <w:szCs w:val="18"/>
-          <w:bdr w:val="single" w:sz="2" w:space="0" w:color="D9D9E3" w:frame="1"/>
-          <w:lang w:eastAsia="en-IN"/>
-        </w:rPr>
-        <w:t>myfile</w:t>
-      </w:r>
-      <w:proofErr w:type="spellEnd"/>
-      <w:r>
-        <w:rPr>
-          <w:rFonts w:ascii="Courier New" w:eastAsia="Times New Roman" w:hAnsi="Courier New" w:cs="Courier New"/>
-          <w:b/>
-          <w:bCs/>
-          <w:sz w:val="18"/>
-          <w:szCs w:val="18"/>
-          <w:bdr w:val="single" w:sz="2" w:space="0" w:color="D9D9E3" w:frame="1"/>
-          <w:lang w:eastAsia="en-IN"/>
-        </w:rPr>
-        <w:t xml:space="preserve"> | grep -</w:t>
-      </w:r>
-      <w:proofErr w:type="spellStart"/>
-      <w:r>
-        <w:rPr>
-          <w:rFonts w:ascii="Courier New" w:eastAsia="Times New Roman" w:hAnsi="Courier New" w:cs="Courier New"/>
-          <w:b/>
-          <w:bCs/>
-          <w:sz w:val="18"/>
-          <w:szCs w:val="18"/>
-          <w:bdr w:val="single" w:sz="2" w:space="0" w:color="D9D9E3" w:frame="1"/>
-          <w:lang w:eastAsia="en-IN"/>
-        </w:rPr>
-        <w:t>i</w:t>
-      </w:r>
-      <w:proofErr w:type="spellEnd"/>
-      <w:r>
-        <w:rPr>
-          <w:rFonts w:ascii="Courier New" w:eastAsia="Times New Roman" w:hAnsi="Courier New" w:cs="Courier New"/>
-          <w:b/>
-          <w:bCs/>
-          <w:sz w:val="18"/>
-          <w:szCs w:val="18"/>
-          <w:bdr w:val="single" w:sz="2" w:space="0" w:color="D9D9E3" w:frame="1"/>
-          <w:lang w:eastAsia="en-IN"/>
-        </w:rPr>
-        <w:t xml:space="preserve"> hi | sort -r</w:t>
+        <w:t>cat myfile | grep -i hi | sort -r</w:t>
       </w:r>
       <w:r>
         <w:rPr>
@@ -6211,9 +5367,17 @@
           <w:bdr w:val="single" w:sz="2" w:space="0" w:color="D9D9E3" w:frame="1"/>
           <w:lang w:eastAsia="en-IN"/>
         </w:rPr>
-        <w:t xml:space="preserve">cat </w:t>
-      </w:r>
-      <w:proofErr w:type="spellStart"/>
+        <w:t>cat myfile</w:t>
+      </w:r>
+      <w:r>
+        <w:rPr>
+          <w:rFonts w:ascii="Segoe UI" w:eastAsia="Times New Roman" w:hAnsi="Segoe UI" w:cs="Segoe UI"/>
+          <w:sz w:val="21"/>
+          <w:szCs w:val="21"/>
+          <w:lang w:eastAsia="en-IN"/>
+        </w:rPr>
+        <w:t xml:space="preserve">: This command reads the content of the file </w:t>
+      </w:r>
       <w:r>
         <w:rPr>
           <w:rFonts w:ascii="Courier New" w:eastAsia="Times New Roman" w:hAnsi="Courier New" w:cs="Courier New"/>
@@ -6226,58 +5390,14 @@
         </w:rPr>
         <w:t>myfile</w:t>
       </w:r>
-      <w:proofErr w:type="spellEnd"/>
-      <w:r>
-        <w:rPr>
-          <w:rFonts w:ascii="Segoe UI" w:eastAsia="Times New Roman" w:hAnsi="Segoe UI" w:cs="Segoe UI"/>
-          <w:sz w:val="21"/>
-          <w:szCs w:val="21"/>
-          <w:lang w:eastAsia="en-IN"/>
-        </w:rPr>
-        <w:t xml:space="preserve">: This command reads the content of the file </w:t>
-      </w:r>
-      <w:proofErr w:type="spellStart"/>
-      <w:r>
-        <w:rPr>
-          <w:rFonts w:ascii="Courier New" w:eastAsia="Times New Roman" w:hAnsi="Courier New" w:cs="Courier New"/>
-          <w:b/>
-          <w:bCs/>
-          <w:sz w:val="18"/>
-          <w:szCs w:val="18"/>
-          <w:bdr w:val="single" w:sz="2" w:space="0" w:color="D9D9E3" w:frame="1"/>
-          <w:lang w:eastAsia="en-IN"/>
-        </w:rPr>
-        <w:t>myfile</w:t>
-      </w:r>
-      <w:proofErr w:type="spellEnd"/>
-      <w:r>
-        <w:rPr>
-          <w:rFonts w:ascii="Segoe UI" w:eastAsia="Times New Roman" w:hAnsi="Segoe UI" w:cs="Segoe UI"/>
-          <w:sz w:val="21"/>
-          <w:szCs w:val="21"/>
-          <w:lang w:eastAsia="en-IN"/>
-        </w:rPr>
-        <w:t xml:space="preserve"> and outputs it to the standard output (</w:t>
-      </w:r>
-      <w:proofErr w:type="spellStart"/>
-      <w:r>
-        <w:rPr>
-          <w:rFonts w:ascii="Segoe UI" w:eastAsia="Times New Roman" w:hAnsi="Segoe UI" w:cs="Segoe UI"/>
-          <w:sz w:val="21"/>
-          <w:szCs w:val="21"/>
-          <w:lang w:eastAsia="en-IN"/>
-        </w:rPr>
-        <w:t>stdout</w:t>
-      </w:r>
-      <w:proofErr w:type="spellEnd"/>
-      <w:r>
-        <w:rPr>
-          <w:rFonts w:ascii="Segoe UI" w:eastAsia="Times New Roman" w:hAnsi="Segoe UI" w:cs="Segoe UI"/>
-          <w:sz w:val="21"/>
-          <w:szCs w:val="21"/>
-          <w:lang w:eastAsia="en-IN"/>
-        </w:rPr>
-        <w:t>).</w:t>
+      <w:r>
+        <w:rPr>
+          <w:rFonts w:ascii="Segoe UI" w:eastAsia="Times New Roman" w:hAnsi="Segoe UI" w:cs="Segoe UI"/>
+          <w:sz w:val="21"/>
+          <w:szCs w:val="21"/>
+          <w:lang w:eastAsia="en-IN"/>
+        </w:rPr>
+        <w:t xml:space="preserve"> and outputs it to the standard output (stdout).</w:t>
       </w:r>
     </w:p>
     <w:p>
@@ -6310,9 +5430,17 @@
           <w:bdr w:val="single" w:sz="2" w:space="0" w:color="D9D9E3" w:frame="1"/>
           <w:lang w:eastAsia="en-IN"/>
         </w:rPr>
-        <w:t>grep -</w:t>
-      </w:r>
-      <w:proofErr w:type="spellStart"/>
+        <w:t>grep -i hi</w:t>
+      </w:r>
+      <w:r>
+        <w:rPr>
+          <w:rFonts w:ascii="Segoe UI" w:eastAsia="Times New Roman" w:hAnsi="Segoe UI" w:cs="Segoe UI"/>
+          <w:sz w:val="21"/>
+          <w:szCs w:val="21"/>
+          <w:lang w:eastAsia="en-IN"/>
+        </w:rPr>
+        <w:t xml:space="preserve">: This command searches for the word "hi" (case-insensitive) in the input stream (output of </w:t>
+      </w:r>
       <w:r>
         <w:rPr>
           <w:rFonts w:ascii="Courier New" w:eastAsia="Times New Roman" w:hAnsi="Courier New" w:cs="Courier New"/>
@@ -6323,84 +5451,16 @@
           <w:bdr w:val="single" w:sz="2" w:space="0" w:color="D9D9E3" w:frame="1"/>
           <w:lang w:eastAsia="en-IN"/>
         </w:rPr>
-        <w:t>i</w:t>
-      </w:r>
-      <w:proofErr w:type="spellEnd"/>
-      <w:r>
-        <w:rPr>
-          <w:rFonts w:ascii="Courier New" w:eastAsia="Times New Roman" w:hAnsi="Courier New" w:cs="Courier New"/>
-          <w:b/>
-          <w:bCs/>
-          <w:sz w:val="18"/>
-          <w:szCs w:val="18"/>
-          <w:bdr w:val="single" w:sz="2" w:space="0" w:color="D9D9E3" w:frame="1"/>
-          <w:lang w:eastAsia="en-IN"/>
-        </w:rPr>
-        <w:t xml:space="preserve"> hi</w:t>
-      </w:r>
-      <w:r>
-        <w:rPr>
-          <w:rFonts w:ascii="Segoe UI" w:eastAsia="Times New Roman" w:hAnsi="Segoe UI" w:cs="Segoe UI"/>
-          <w:sz w:val="21"/>
-          <w:szCs w:val="21"/>
-          <w:lang w:eastAsia="en-IN"/>
-        </w:rPr>
-        <w:t xml:space="preserve">: This command searches for the word "hi" (case-insensitive) in the input stream (output of </w:t>
-      </w:r>
-      <w:r>
-        <w:rPr>
-          <w:rFonts w:ascii="Courier New" w:eastAsia="Times New Roman" w:hAnsi="Courier New" w:cs="Courier New"/>
-          <w:b/>
-          <w:bCs/>
-          <w:sz w:val="18"/>
-          <w:szCs w:val="18"/>
-          <w:bdr w:val="single" w:sz="2" w:space="0" w:color="D9D9E3" w:frame="1"/>
-          <w:lang w:eastAsia="en-IN"/>
-        </w:rPr>
-        <w:t xml:space="preserve">cat </w:t>
-      </w:r>
-      <w:proofErr w:type="spellStart"/>
-      <w:r>
-        <w:rPr>
-          <w:rFonts w:ascii="Courier New" w:eastAsia="Times New Roman" w:hAnsi="Courier New" w:cs="Courier New"/>
-          <w:b/>
-          <w:bCs/>
-          <w:sz w:val="18"/>
-          <w:szCs w:val="18"/>
-          <w:bdr w:val="single" w:sz="2" w:space="0" w:color="D9D9E3" w:frame="1"/>
-          <w:lang w:eastAsia="en-IN"/>
-        </w:rPr>
-        <w:t>myfile</w:t>
-      </w:r>
-      <w:proofErr w:type="spellEnd"/>
-      <w:r>
-        <w:rPr>
-          <w:rFonts w:ascii="Segoe UI" w:eastAsia="Times New Roman" w:hAnsi="Segoe UI" w:cs="Segoe UI"/>
-          <w:sz w:val="21"/>
-          <w:szCs w:val="21"/>
-          <w:lang w:eastAsia="en-IN"/>
-        </w:rPr>
-        <w:t xml:space="preserve">) and outputs the lines containing "hi" to the </w:t>
-      </w:r>
-      <w:proofErr w:type="spellStart"/>
-      <w:r>
-        <w:rPr>
-          <w:rFonts w:ascii="Segoe UI" w:eastAsia="Times New Roman" w:hAnsi="Segoe UI" w:cs="Segoe UI"/>
-          <w:sz w:val="21"/>
-          <w:szCs w:val="21"/>
-          <w:lang w:eastAsia="en-IN"/>
-        </w:rPr>
-        <w:t>stdout</w:t>
-      </w:r>
-      <w:proofErr w:type="spellEnd"/>
-      <w:r>
-        <w:rPr>
-          <w:rFonts w:ascii="Segoe UI" w:eastAsia="Times New Roman" w:hAnsi="Segoe UI" w:cs="Segoe UI"/>
-          <w:sz w:val="21"/>
-          <w:szCs w:val="21"/>
-          <w:lang w:eastAsia="en-IN"/>
-        </w:rPr>
-        <w:t>.</w:t>
+        <w:t>cat myfile</w:t>
+      </w:r>
+      <w:r>
+        <w:rPr>
+          <w:rFonts w:ascii="Segoe UI" w:eastAsia="Times New Roman" w:hAnsi="Segoe UI" w:cs="Segoe UI"/>
+          <w:sz w:val="21"/>
+          <w:szCs w:val="21"/>
+          <w:lang w:eastAsia="en-IN"/>
+        </w:rPr>
+        <w:t>) and outputs the lines containing "hi" to the stdout.</w:t>
       </w:r>
     </w:p>
     <w:p>
@@ -6442,27 +5502,7 @@
           <w:szCs w:val="21"/>
           <w:lang w:eastAsia="en-IN"/>
         </w:rPr>
-        <w:t xml:space="preserve">: This command sorts the input in reverse order (descending order) and outputs the result to the </w:t>
-      </w:r>
-      <w:proofErr w:type="spellStart"/>
-      <w:r>
-        <w:rPr>
-          <w:rFonts w:ascii="Segoe UI" w:eastAsia="Times New Roman" w:hAnsi="Segoe UI" w:cs="Segoe UI"/>
-          <w:sz w:val="21"/>
-          <w:szCs w:val="21"/>
-          <w:lang w:eastAsia="en-IN"/>
-        </w:rPr>
-        <w:t>stdout</w:t>
-      </w:r>
-      <w:proofErr w:type="spellEnd"/>
-      <w:r>
-        <w:rPr>
-          <w:rFonts w:ascii="Segoe UI" w:eastAsia="Times New Roman" w:hAnsi="Segoe UI" w:cs="Segoe UI"/>
-          <w:sz w:val="21"/>
-          <w:szCs w:val="21"/>
-          <w:lang w:eastAsia="en-IN"/>
-        </w:rPr>
-        <w:t>.</w:t>
+        <w:t>: This command sorts the input in reverse order (descending order) and outputs the result to the stdout.</w:t>
       </w:r>
     </w:p>
     <w:p>
@@ -6491,7 +5531,6 @@
         <w:lastRenderedPageBreak/>
         <w:t xml:space="preserve">In summary, the command takes the content of </w:t>
       </w:r>
-      <w:proofErr w:type="spellStart"/>
       <w:r>
         <w:rPr>
           <w:rFonts w:ascii="Courier New" w:eastAsia="Times New Roman" w:hAnsi="Courier New" w:cs="Courier New"/>
@@ -6504,7 +5543,6 @@
         </w:rPr>
         <w:t>myfile</w:t>
       </w:r>
-      <w:proofErr w:type="spellEnd"/>
       <w:r>
         <w:rPr>
           <w:rFonts w:ascii="Segoe UI" w:eastAsia="Times New Roman" w:hAnsi="Segoe UI" w:cs="Segoe UI"/>
@@ -6622,7 +5660,6 @@
           <w:lang w:eastAsia="en-IN"/>
         </w:rPr>
       </w:pPr>
-      <w:proofErr w:type="spellStart"/>
       <w:r>
         <w:rPr>
           <w:rFonts w:ascii="Segoe UI" w:eastAsia="Times New Roman" w:hAnsi="Segoe UI" w:cs="Segoe UI"/>
@@ -6640,17 +5677,7 @@
           <w:szCs w:val="18"/>
           <w:lang w:eastAsia="en-IN"/>
         </w:rPr>
-        <w:t>Copy</w:t>
-      </w:r>
-      <w:proofErr w:type="spellEnd"/>
-      <w:r>
-        <w:rPr>
-          <w:rFonts w:ascii="Segoe UI" w:eastAsia="Times New Roman" w:hAnsi="Segoe UI" w:cs="Segoe UI"/>
-          <w:sz w:val="18"/>
-          <w:szCs w:val="18"/>
-          <w:lang w:eastAsia="en-IN"/>
-        </w:rPr>
-        <w:t xml:space="preserve"> code</w:t>
+        <w:t>Copy code</w:t>
       </w:r>
     </w:p>
     <w:p>
@@ -6803,7 +5830,6 @@
           <w:lang w:eastAsia="en-IN"/>
         </w:rPr>
       </w:pPr>
-      <w:proofErr w:type="spellStart"/>
       <w:r>
         <w:rPr>
           <w:rFonts w:ascii="Segoe UI" w:eastAsia="Times New Roman" w:hAnsi="Segoe UI" w:cs="Segoe UI"/>
@@ -6821,17 +5847,7 @@
           <w:szCs w:val="18"/>
           <w:lang w:eastAsia="en-IN"/>
         </w:rPr>
-        <w:t>Copy</w:t>
-      </w:r>
-      <w:proofErr w:type="spellEnd"/>
-      <w:r>
-        <w:rPr>
-          <w:rFonts w:ascii="Segoe UI" w:eastAsia="Times New Roman" w:hAnsi="Segoe UI" w:cs="Segoe UI"/>
-          <w:sz w:val="18"/>
-          <w:szCs w:val="18"/>
-          <w:lang w:eastAsia="en-IN"/>
-        </w:rPr>
-        <w:t xml:space="preserve"> code</w:t>
+        <w:t>Copy code</w:t>
       </w:r>
     </w:p>
     <w:p>
@@ -6888,31 +5904,7 @@
           <w:bdr w:val="single" w:sz="2" w:space="1" w:color="D9D9E3" w:frame="1"/>
           <w:lang w:eastAsia="en-IN"/>
         </w:rPr>
-        <w:t xml:space="preserve"> sample.txt | grep -</w:t>
-      </w:r>
-      <w:proofErr w:type="spellStart"/>
-      <w:r>
-        <w:rPr>
-          <w:rFonts w:ascii="inherit" w:eastAsia="Times New Roman" w:hAnsi="inherit" w:cs="Courier New"/>
-          <w:color w:val="FFFFFF"/>
-          <w:sz w:val="20"/>
-          <w:szCs w:val="20"/>
-          <w:bdr w:val="single" w:sz="2" w:space="1" w:color="D9D9E3" w:frame="1"/>
-          <w:lang w:eastAsia="en-IN"/>
-        </w:rPr>
-        <w:t>i</w:t>
-      </w:r>
-      <w:proofErr w:type="spellEnd"/>
-      <w:r>
-        <w:rPr>
-          <w:rFonts w:ascii="inherit" w:eastAsia="Times New Roman" w:hAnsi="inherit" w:cs="Courier New"/>
-          <w:color w:val="FFFFFF"/>
-          <w:sz w:val="20"/>
-          <w:szCs w:val="20"/>
-          <w:bdr w:val="single" w:sz="2" w:space="1" w:color="D9D9E3" w:frame="1"/>
-          <w:lang w:eastAsia="en-IN"/>
-        </w:rPr>
-        <w:t xml:space="preserve"> hi | </w:t>
+        <w:t xml:space="preserve"> sample.txt | grep -i hi | </w:t>
       </w:r>
       <w:r>
         <w:rPr>
@@ -6997,7 +5989,6 @@
           <w:lang w:eastAsia="en-IN"/>
         </w:rPr>
       </w:pPr>
-      <w:proofErr w:type="spellStart"/>
       <w:r>
         <w:rPr>
           <w:rFonts w:ascii="Segoe UI" w:eastAsia="Times New Roman" w:hAnsi="Segoe UI" w:cs="Segoe UI"/>
@@ -7015,17 +6006,7 @@
           <w:szCs w:val="18"/>
           <w:lang w:eastAsia="en-IN"/>
         </w:rPr>
-        <w:t>Copy</w:t>
-      </w:r>
-      <w:proofErr w:type="spellEnd"/>
-      <w:r>
-        <w:rPr>
-          <w:rFonts w:ascii="Segoe UI" w:eastAsia="Times New Roman" w:hAnsi="Segoe UI" w:cs="Segoe UI"/>
-          <w:sz w:val="18"/>
-          <w:szCs w:val="18"/>
-          <w:lang w:eastAsia="en-IN"/>
-        </w:rPr>
-        <w:t xml:space="preserve"> code</w:t>
+        <w:t>Copy code</w:t>
       </w:r>
     </w:p>
     <w:p>
@@ -7215,33 +6196,7 @@
           <w:bdr w:val="single" w:sz="2" w:space="0" w:color="D9D9E3" w:frame="1"/>
           <w:lang w:eastAsia="en-IN"/>
         </w:rPr>
-        <w:t>grep -</w:t>
-      </w:r>
-      <w:proofErr w:type="spellStart"/>
-      <w:r>
-        <w:rPr>
-          <w:rFonts w:ascii="Courier New" w:eastAsia="Times New Roman" w:hAnsi="Courier New" w:cs="Courier New"/>
-          <w:b/>
-          <w:bCs/>
-          <w:sz w:val="18"/>
-          <w:szCs w:val="18"/>
-          <w:bdr w:val="single" w:sz="2" w:space="0" w:color="D9D9E3" w:frame="1"/>
-          <w:lang w:eastAsia="en-IN"/>
-        </w:rPr>
-        <w:t>i</w:t>
-      </w:r>
-      <w:proofErr w:type="spellEnd"/>
-      <w:r>
-        <w:rPr>
-          <w:rFonts w:ascii="Courier New" w:eastAsia="Times New Roman" w:hAnsi="Courier New" w:cs="Courier New"/>
-          <w:b/>
-          <w:bCs/>
-          <w:sz w:val="18"/>
-          <w:szCs w:val="18"/>
-          <w:bdr w:val="single" w:sz="2" w:space="0" w:color="D9D9E3" w:frame="1"/>
-          <w:lang w:eastAsia="en-IN"/>
-        </w:rPr>
-        <w:t xml:space="preserve"> hi</w:t>
+        <w:t>grep -i hi</w:t>
       </w:r>
       <w:r>
         <w:rPr>
@@ -7383,6 +6338,11 @@
     </w:p>
     <w:p>
       <w:pPr>
+        <w:pStyle w:val="ListParagraph"/>
+        <w:numPr>
+          <w:ilvl w:val="0"/>
+          <w:numId w:val="18"/>
+        </w:numPr>
         <w:spacing w:after="100" w:line="240" w:lineRule="auto"/>
         <w:rPr>
           <w:rFonts w:ascii="Segoe UI" w:eastAsia="Times New Roman" w:hAnsi="Segoe UI" w:cs="Segoe UI"/>
@@ -7412,7 +6372,6 @@
           <w:lang w:eastAsia="en-IN"/>
         </w:rPr>
       </w:pPr>
-      <w:proofErr w:type="spellStart"/>
       <w:r>
         <w:rPr>
           <w:rFonts w:ascii="Segoe UI" w:eastAsia="Times New Roman" w:hAnsi="Segoe UI" w:cs="Segoe UI"/>
@@ -7422,7 +6381,6 @@
         </w:rPr>
         <w:t>ChatGPT</w:t>
       </w:r>
-      <w:proofErr w:type="spellEnd"/>
     </w:p>
     <w:p>
       <w:pPr>
@@ -7515,27 +6473,7 @@
           <w:szCs w:val="21"/>
           <w:lang w:eastAsia="en-IN"/>
         </w:rPr>
-        <w:t xml:space="preserve">Let's correct the script and </w:t>
-      </w:r>
-      <w:proofErr w:type="spellStart"/>
-      <w:r>
-        <w:rPr>
-          <w:rFonts w:ascii="Segoe UI" w:eastAsia="Times New Roman" w:hAnsi="Segoe UI" w:cs="Segoe UI"/>
-          <w:sz w:val="21"/>
-          <w:szCs w:val="21"/>
-          <w:lang w:eastAsia="en-IN"/>
-        </w:rPr>
-        <w:t>analyze</w:t>
-      </w:r>
-      <w:proofErr w:type="spellEnd"/>
-      <w:r>
-        <w:rPr>
-          <w:rFonts w:ascii="Segoe UI" w:eastAsia="Times New Roman" w:hAnsi="Segoe UI" w:cs="Segoe UI"/>
-          <w:sz w:val="21"/>
-          <w:szCs w:val="21"/>
-          <w:lang w:eastAsia="en-IN"/>
-        </w:rPr>
-        <w:t xml:space="preserve"> the output:</w:t>
+        <w:t>Let's correct the script and analyze the output:</w:t>
       </w:r>
     </w:p>
     <w:p>
@@ -7572,7 +6510,6 @@
           <w:lang w:eastAsia="en-IN"/>
         </w:rPr>
       </w:pPr>
-      <w:proofErr w:type="spellStart"/>
       <w:r>
         <w:rPr>
           <w:rFonts w:ascii="Segoe UI" w:eastAsia="Times New Roman" w:hAnsi="Segoe UI" w:cs="Segoe UI"/>
@@ -7590,17 +6527,7 @@
           <w:szCs w:val="18"/>
           <w:lang w:eastAsia="en-IN"/>
         </w:rPr>
-        <w:t>Copy</w:t>
-      </w:r>
-      <w:proofErr w:type="spellEnd"/>
-      <w:r>
-        <w:rPr>
-          <w:rFonts w:ascii="Segoe UI" w:eastAsia="Times New Roman" w:hAnsi="Segoe UI" w:cs="Segoe UI"/>
-          <w:sz w:val="18"/>
-          <w:szCs w:val="18"/>
-          <w:lang w:eastAsia="en-IN"/>
-        </w:rPr>
-        <w:t xml:space="preserve"> code</w:t>
+        <w:t>Copy code</w:t>
       </w:r>
     </w:p>
     <w:p>
@@ -7637,7 +6564,6 @@
           <w:lang w:eastAsia="en-IN"/>
         </w:rPr>
       </w:pPr>
-      <w:proofErr w:type="gramStart"/>
       <w:r>
         <w:rPr>
           <w:rFonts w:ascii="inherit" w:eastAsia="Times New Roman" w:hAnsi="inherit" w:cs="Courier New"/>
@@ -7647,19 +6573,7 @@
           <w:bdr w:val="single" w:sz="2" w:space="0" w:color="D9D9E3" w:frame="1"/>
           <w:lang w:eastAsia="en-IN"/>
         </w:rPr>
-        <w:t>#!/</w:t>
-      </w:r>
-      <w:proofErr w:type="gramEnd"/>
-      <w:r>
-        <w:rPr>
-          <w:rFonts w:ascii="inherit" w:eastAsia="Times New Roman" w:hAnsi="inherit" w:cs="Courier New"/>
-          <w:color w:val="FFFFFF"/>
-          <w:sz w:val="20"/>
-          <w:szCs w:val="20"/>
-          <w:bdr w:val="single" w:sz="2" w:space="0" w:color="D9D9E3" w:frame="1"/>
-          <w:lang w:eastAsia="en-IN"/>
-        </w:rPr>
-        <w:t>bin/bash</w:t>
+        <w:t>#!/bin/bash</w:t>
       </w:r>
       <w:r>
         <w:rPr>
@@ -8076,6 +6990,7 @@
           <w:szCs w:val="21"/>
           <w:lang w:eastAsia="en-IN"/>
         </w:rPr>
+        <w:lastRenderedPageBreak/>
         <w:t>If the user enters any other letter or input, the output will be:</w:t>
       </w:r>
     </w:p>
@@ -8113,16 +7028,14 @@
           <w:lang w:eastAsia="en-IN"/>
         </w:rPr>
       </w:pPr>
-      <w:proofErr w:type="spellStart"/>
-      <w:r>
-        <w:rPr>
-          <w:rFonts w:ascii="Segoe UI" w:eastAsia="Times New Roman" w:hAnsi="Segoe UI" w:cs="Segoe UI"/>
-          <w:sz w:val="18"/>
-          <w:szCs w:val="18"/>
-          <w:bdr w:val="single" w:sz="2" w:space="0" w:color="D9D9E3" w:frame="1"/>
-          <w:lang w:eastAsia="en-IN"/>
-        </w:rPr>
-        <w:lastRenderedPageBreak/>
+      <w:r>
+        <w:rPr>
+          <w:rFonts w:ascii="Segoe UI" w:eastAsia="Times New Roman" w:hAnsi="Segoe UI" w:cs="Segoe UI"/>
+          <w:sz w:val="18"/>
+          <w:szCs w:val="18"/>
+          <w:bdr w:val="single" w:sz="2" w:space="0" w:color="D9D9E3" w:frame="1"/>
+          <w:lang w:eastAsia="en-IN"/>
+        </w:rPr>
         <w:t>arduino</w:t>
       </w:r>
       <w:r>
@@ -8132,17 +7045,7 @@
           <w:szCs w:val="18"/>
           <w:lang w:eastAsia="en-IN"/>
         </w:rPr>
-        <w:t>Copy</w:t>
-      </w:r>
-      <w:proofErr w:type="spellEnd"/>
-      <w:r>
-        <w:rPr>
-          <w:rFonts w:ascii="Segoe UI" w:eastAsia="Times New Roman" w:hAnsi="Segoe UI" w:cs="Segoe UI"/>
-          <w:sz w:val="18"/>
-          <w:szCs w:val="18"/>
-          <w:lang w:eastAsia="en-IN"/>
-        </w:rPr>
-        <w:t xml:space="preserve"> code</w:t>
+        <w:t>Copy code</w:t>
       </w:r>
     </w:p>
     <w:p>
@@ -8342,107 +7245,7 @@
           <w:szCs w:val="21"/>
           <w:lang w:eastAsia="en-IN"/>
         </w:rPr>
-        <w:t xml:space="preserve">echo "Please enter a number" read </w:t>
-      </w:r>
-      <w:proofErr w:type="spellStart"/>
-      <w:r>
-        <w:rPr>
-          <w:rFonts w:ascii="Segoe UI" w:eastAsia="Times New Roman" w:hAnsi="Segoe UI" w:cs="Segoe UI"/>
-          <w:sz w:val="21"/>
-          <w:szCs w:val="21"/>
-          <w:lang w:eastAsia="en-IN"/>
-        </w:rPr>
-        <w:t>a</w:t>
-      </w:r>
-      <w:proofErr w:type="spellEnd"/>
-      <w:r>
-        <w:rPr>
-          <w:rFonts w:ascii="Segoe UI" w:eastAsia="Times New Roman" w:hAnsi="Segoe UI" w:cs="Segoe UI"/>
-          <w:sz w:val="21"/>
-          <w:szCs w:val="21"/>
-          <w:lang w:eastAsia="en-IN"/>
-        </w:rPr>
-        <w:t xml:space="preserve"> if [ $a -</w:t>
-      </w:r>
-      <w:proofErr w:type="spellStart"/>
-      <w:r>
-        <w:rPr>
-          <w:rFonts w:ascii="Segoe UI" w:eastAsia="Times New Roman" w:hAnsi="Segoe UI" w:cs="Segoe UI"/>
-          <w:sz w:val="21"/>
-          <w:szCs w:val="21"/>
-          <w:lang w:eastAsia="en-IN"/>
-        </w:rPr>
-        <w:t>lt</w:t>
-      </w:r>
-      <w:proofErr w:type="spellEnd"/>
-      <w:r>
-        <w:rPr>
-          <w:rFonts w:ascii="Segoe UI" w:eastAsia="Times New Roman" w:hAnsi="Segoe UI" w:cs="Segoe UI"/>
-          <w:sz w:val="21"/>
-          <w:szCs w:val="21"/>
-          <w:lang w:eastAsia="en-IN"/>
-        </w:rPr>
-        <w:t xml:space="preserve"> </w:t>
-      </w:r>
-      <w:proofErr w:type="gramStart"/>
-      <w:r>
-        <w:rPr>
-          <w:rFonts w:ascii="Segoe UI" w:eastAsia="Times New Roman" w:hAnsi="Segoe UI" w:cs="Segoe UI"/>
-          <w:sz w:val="21"/>
-          <w:szCs w:val="21"/>
-          <w:lang w:eastAsia="en-IN"/>
-        </w:rPr>
-        <w:t>100 ]</w:t>
-      </w:r>
-      <w:proofErr w:type="gramEnd"/>
-      <w:r>
-        <w:rPr>
-          <w:rFonts w:ascii="Segoe UI" w:eastAsia="Times New Roman" w:hAnsi="Segoe UI" w:cs="Segoe UI"/>
-          <w:sz w:val="21"/>
-          <w:szCs w:val="21"/>
-          <w:lang w:eastAsia="en-IN"/>
-        </w:rPr>
-        <w:t xml:space="preserve"> then echo "It is less than 100"; </w:t>
-      </w:r>
-      <w:proofErr w:type="spellStart"/>
-      <w:r>
-        <w:rPr>
-          <w:rFonts w:ascii="Segoe UI" w:eastAsia="Times New Roman" w:hAnsi="Segoe UI" w:cs="Segoe UI"/>
-          <w:sz w:val="21"/>
-          <w:szCs w:val="21"/>
-          <w:lang w:eastAsia="en-IN"/>
-        </w:rPr>
-        <w:t>elif</w:t>
-      </w:r>
-      <w:proofErr w:type="spellEnd"/>
-      <w:r>
-        <w:rPr>
-          <w:rFonts w:ascii="Segoe UI" w:eastAsia="Times New Roman" w:hAnsi="Segoe UI" w:cs="Segoe UI"/>
-          <w:sz w:val="21"/>
-          <w:szCs w:val="21"/>
-          <w:lang w:eastAsia="en-IN"/>
-        </w:rPr>
-        <w:t xml:space="preserve"> [ $a -</w:t>
-      </w:r>
-      <w:proofErr w:type="spellStart"/>
-      <w:r>
-        <w:rPr>
-          <w:rFonts w:ascii="Segoe UI" w:eastAsia="Times New Roman" w:hAnsi="Segoe UI" w:cs="Segoe UI"/>
-          <w:sz w:val="21"/>
-          <w:szCs w:val="21"/>
-          <w:lang w:eastAsia="en-IN"/>
-        </w:rPr>
-        <w:t>lt</w:t>
-      </w:r>
-      <w:proofErr w:type="spellEnd"/>
-      <w:r>
-        <w:rPr>
-          <w:rFonts w:ascii="Segoe UI" w:eastAsia="Times New Roman" w:hAnsi="Segoe UI" w:cs="Segoe UI"/>
-          <w:sz w:val="21"/>
-          <w:szCs w:val="21"/>
-          <w:lang w:eastAsia="en-IN"/>
-        </w:rPr>
-        <w:t xml:space="preserve"> 1000 ] then echo "It is less than 1000" else echo "It is greater than 1000" fi Write the output of the above code if value of the number is 999</w:t>
+        <w:t>echo "Please enter a number" read a if [ $a -lt 100 ] then echo "It is less than 100"; elif [ $a -lt 1000 ] then echo "It is less than 1000" else echo "It is greater than 1000" fi Write the output of the above code if value of the number is 999</w:t>
       </w:r>
     </w:p>
     <w:p>
@@ -8456,7 +7259,6 @@
           <w:lang w:eastAsia="en-IN"/>
         </w:rPr>
       </w:pPr>
-      <w:proofErr w:type="spellStart"/>
       <w:r>
         <w:rPr>
           <w:rFonts w:ascii="Segoe UI" w:eastAsia="Times New Roman" w:hAnsi="Segoe UI" w:cs="Segoe UI"/>
@@ -8466,7 +7268,6 @@
         </w:rPr>
         <w:t>ChatGPT</w:t>
       </w:r>
-      <w:proofErr w:type="spellEnd"/>
     </w:p>
     <w:p>
       <w:pPr>
@@ -8528,7 +7329,6 @@
           <w:lang w:eastAsia="en-IN"/>
         </w:rPr>
       </w:pPr>
-      <w:proofErr w:type="spellStart"/>
       <w:r>
         <w:rPr>
           <w:rFonts w:ascii="Segoe UI" w:eastAsia="Times New Roman" w:hAnsi="Segoe UI" w:cs="Segoe UI"/>
@@ -8546,17 +7346,7 @@
           <w:szCs w:val="18"/>
           <w:lang w:eastAsia="en-IN"/>
         </w:rPr>
-        <w:t>Copy</w:t>
-      </w:r>
-      <w:proofErr w:type="spellEnd"/>
-      <w:r>
-        <w:rPr>
-          <w:rFonts w:ascii="Segoe UI" w:eastAsia="Times New Roman" w:hAnsi="Segoe UI" w:cs="Segoe UI"/>
-          <w:sz w:val="18"/>
-          <w:szCs w:val="18"/>
-          <w:lang w:eastAsia="en-IN"/>
-        </w:rPr>
-        <w:t xml:space="preserve"> code</w:t>
+        <w:t>Copy code</w:t>
       </w:r>
     </w:p>
     <w:p>
@@ -8783,27 +7573,7 @@
           <w:szCs w:val="21"/>
           <w:lang w:eastAsia="en-IN"/>
         </w:rPr>
-        <w:t xml:space="preserve"> using if-</w:t>
-      </w:r>
-      <w:proofErr w:type="spellStart"/>
-      <w:r>
-        <w:rPr>
-          <w:rFonts w:ascii="Segoe UI" w:eastAsia="Times New Roman" w:hAnsi="Segoe UI" w:cs="Segoe UI"/>
-          <w:sz w:val="21"/>
-          <w:szCs w:val="21"/>
-          <w:lang w:eastAsia="en-IN"/>
-        </w:rPr>
-        <w:t>elif</w:t>
-      </w:r>
-      <w:proofErr w:type="spellEnd"/>
-      <w:r>
-        <w:rPr>
-          <w:rFonts w:ascii="Segoe UI" w:eastAsia="Times New Roman" w:hAnsi="Segoe UI" w:cs="Segoe UI"/>
-          <w:sz w:val="21"/>
-          <w:szCs w:val="21"/>
-          <w:lang w:eastAsia="en-IN"/>
-        </w:rPr>
-        <w:t>-else conditions:</w:t>
+        <w:t xml:space="preserve"> using if-elif-else conditions:</w:t>
       </w:r>
     </w:p>
     <w:p>
@@ -8845,48 +7615,8 @@
           <w:bdr w:val="single" w:sz="2" w:space="0" w:color="D9D9E3" w:frame="1"/>
           <w:lang w:eastAsia="en-IN"/>
         </w:rPr>
-        <w:t>[ $a -</w:t>
-      </w:r>
-      <w:proofErr w:type="spellStart"/>
-      <w:r>
-        <w:rPr>
-          <w:rFonts w:ascii="Courier New" w:eastAsia="Times New Roman" w:hAnsi="Courier New" w:cs="Courier New"/>
-          <w:b/>
-          <w:bCs/>
-          <w:sz w:val="18"/>
-          <w:szCs w:val="18"/>
-          <w:bdr w:val="single" w:sz="2" w:space="0" w:color="D9D9E3" w:frame="1"/>
-          <w:lang w:eastAsia="en-IN"/>
-        </w:rPr>
-        <w:t>lt</w:t>
-      </w:r>
-      <w:proofErr w:type="spellEnd"/>
-      <w:r>
-        <w:rPr>
-          <w:rFonts w:ascii="Courier New" w:eastAsia="Times New Roman" w:hAnsi="Courier New" w:cs="Courier New"/>
-          <w:b/>
-          <w:bCs/>
-          <w:sz w:val="18"/>
-          <w:szCs w:val="18"/>
-          <w:bdr w:val="single" w:sz="2" w:space="0" w:color="D9D9E3" w:frame="1"/>
-          <w:lang w:eastAsia="en-IN"/>
-        </w:rPr>
-        <w:t xml:space="preserve"> </w:t>
-      </w:r>
-      <w:proofErr w:type="gramStart"/>
-      <w:r>
-        <w:rPr>
-          <w:rFonts w:ascii="Courier New" w:eastAsia="Times New Roman" w:hAnsi="Courier New" w:cs="Courier New"/>
-          <w:b/>
-          <w:bCs/>
-          <w:sz w:val="18"/>
-          <w:szCs w:val="18"/>
-          <w:bdr w:val="single" w:sz="2" w:space="0" w:color="D9D9E3" w:frame="1"/>
-          <w:lang w:eastAsia="en-IN"/>
-        </w:rPr>
-        <w:t>100 ]</w:t>
-      </w:r>
-      <w:proofErr w:type="gramEnd"/>
+        <w:t>[ $a -lt 100 ]</w:t>
+      </w:r>
       <w:r>
         <w:rPr>
           <w:rFonts w:ascii="Segoe UI" w:eastAsia="Times New Roman" w:hAnsi="Segoe UI" w:cs="Segoe UI"/>
@@ -8936,48 +7666,8 @@
           <w:bdr w:val="single" w:sz="2" w:space="0" w:color="D9D9E3" w:frame="1"/>
           <w:lang w:eastAsia="en-IN"/>
         </w:rPr>
-        <w:t>[ $a -</w:t>
-      </w:r>
-      <w:proofErr w:type="spellStart"/>
-      <w:r>
-        <w:rPr>
-          <w:rFonts w:ascii="Courier New" w:eastAsia="Times New Roman" w:hAnsi="Courier New" w:cs="Courier New"/>
-          <w:b/>
-          <w:bCs/>
-          <w:sz w:val="18"/>
-          <w:szCs w:val="18"/>
-          <w:bdr w:val="single" w:sz="2" w:space="0" w:color="D9D9E3" w:frame="1"/>
-          <w:lang w:eastAsia="en-IN"/>
-        </w:rPr>
-        <w:t>lt</w:t>
-      </w:r>
-      <w:proofErr w:type="spellEnd"/>
-      <w:r>
-        <w:rPr>
-          <w:rFonts w:ascii="Courier New" w:eastAsia="Times New Roman" w:hAnsi="Courier New" w:cs="Courier New"/>
-          <w:b/>
-          <w:bCs/>
-          <w:sz w:val="18"/>
-          <w:szCs w:val="18"/>
-          <w:bdr w:val="single" w:sz="2" w:space="0" w:color="D9D9E3" w:frame="1"/>
-          <w:lang w:eastAsia="en-IN"/>
-        </w:rPr>
-        <w:t xml:space="preserve"> </w:t>
-      </w:r>
-      <w:proofErr w:type="gramStart"/>
-      <w:r>
-        <w:rPr>
-          <w:rFonts w:ascii="Courier New" w:eastAsia="Times New Roman" w:hAnsi="Courier New" w:cs="Courier New"/>
-          <w:b/>
-          <w:bCs/>
-          <w:sz w:val="18"/>
-          <w:szCs w:val="18"/>
-          <w:bdr w:val="single" w:sz="2" w:space="0" w:color="D9D9E3" w:frame="1"/>
-          <w:lang w:eastAsia="en-IN"/>
-        </w:rPr>
-        <w:t>1000 ]</w:t>
-      </w:r>
-      <w:proofErr w:type="gramEnd"/>
+        <w:t>[ $a -lt 1000 ]</w:t>
+      </w:r>
       <w:r>
         <w:rPr>
           <w:rFonts w:ascii="Segoe UI" w:eastAsia="Times New Roman" w:hAnsi="Segoe UI" w:cs="Segoe UI"/>
@@ -9121,19 +7811,8 @@
           <w:szCs w:val="21"/>
           <w:lang w:eastAsia="en-IN"/>
         </w:rPr>
-        <w:t xml:space="preserve">full form of </w:t>
-      </w:r>
-      <w:proofErr w:type="spellStart"/>
-      <w:r>
-        <w:rPr>
-          <w:rFonts w:ascii="Segoe UI" w:eastAsia="Times New Roman" w:hAnsi="Segoe UI" w:cs="Segoe UI"/>
-          <w:sz w:val="21"/>
-          <w:szCs w:val="21"/>
-          <w:lang w:eastAsia="en-IN"/>
-        </w:rPr>
-        <w:t>vcs</w:t>
-      </w:r>
-      <w:proofErr w:type="spellEnd"/>
+        <w:t>full form of vcs</w:t>
+      </w:r>
     </w:p>
     <w:p>
       <w:pPr>
@@ -9146,7 +7825,6 @@
           <w:lang w:eastAsia="en-IN"/>
         </w:rPr>
       </w:pPr>
-      <w:proofErr w:type="spellStart"/>
       <w:r>
         <w:rPr>
           <w:rFonts w:ascii="Segoe UI" w:eastAsia="Times New Roman" w:hAnsi="Segoe UI" w:cs="Segoe UI"/>
@@ -9156,7 +7834,6 @@
         </w:rPr>
         <w:t>ChatGPT</w:t>
       </w:r>
-      <w:proofErr w:type="spellEnd"/>
     </w:p>
     <w:p>
       <w:pPr>
@@ -9327,7 +8004,6 @@
           <w:lang w:eastAsia="en-IN"/>
         </w:rPr>
       </w:pPr>
-      <w:proofErr w:type="spellStart"/>
       <w:r>
         <w:rPr>
           <w:rFonts w:ascii="Segoe UI" w:eastAsia="Times New Roman" w:hAnsi="Segoe UI" w:cs="Segoe UI"/>
@@ -9337,7 +8013,6 @@
         </w:rPr>
         <w:t>ChatGPT</w:t>
       </w:r>
-      <w:proofErr w:type="spellEnd"/>
     </w:p>
     <w:p>
       <w:pPr>
@@ -9388,17 +8063,8 @@
           <w:szCs w:val="21"/>
           <w:lang w:eastAsia="en-IN"/>
         </w:rPr>
-        <w:t xml:space="preserve">A distributed version control system (DVCS) is a type of version control system that allows multiple developers to work on a project simultaneously and independently. Each developer has </w:t>
-      </w:r>
-      <w:r>
-        <w:rPr>
-          <w:rFonts w:ascii="Segoe UI" w:eastAsia="Times New Roman" w:hAnsi="Segoe UI" w:cs="Segoe UI"/>
-          <w:sz w:val="21"/>
-          <w:szCs w:val="21"/>
-          <w:lang w:eastAsia="en-IN"/>
-        </w:rPr>
         <w:lastRenderedPageBreak/>
-        <w:t>their own local copy of the entire project, including its history. This enables developers to work offline and independently, making it easier to collaborate and merge changes from multiple sources.</w:t>
+        <w:t>A distributed version control system (DVCS) is a type of version control system that allows multiple developers to work on a project simultaneously and independently. Each developer has their own local copy of the entire project, including its history. This enables developers to work offline and independently, making it easier to collaborate and merge changes from multiple sources.</w:t>
       </w:r>
     </w:p>
     <w:p>
@@ -9544,7 +8210,6 @@
           <w:lang w:eastAsia="en-IN"/>
         </w:rPr>
       </w:pPr>
-      <w:proofErr w:type="spellStart"/>
       <w:r>
         <w:rPr>
           <w:rFonts w:ascii="Segoe UI" w:eastAsia="Times New Roman" w:hAnsi="Segoe UI" w:cs="Segoe UI"/>
@@ -9554,7 +8219,6 @@
         </w:rPr>
         <w:t>ChatGPT</w:t>
       </w:r>
-      <w:proofErr w:type="spellEnd"/>
     </w:p>
     <w:p>
       <w:pPr>
@@ -9865,27 +8529,7 @@
           <w:szCs w:val="21"/>
           <w:lang w:eastAsia="en-IN"/>
         </w:rPr>
-        <w:t xml:space="preserve">The files that can be committed are always present in git working directory staging area </w:t>
-      </w:r>
-      <w:proofErr w:type="spellStart"/>
-      <w:r>
-        <w:rPr>
-          <w:rFonts w:ascii="Segoe UI" w:eastAsia="Times New Roman" w:hAnsi="Segoe UI" w:cs="Segoe UI"/>
-          <w:sz w:val="21"/>
-          <w:szCs w:val="21"/>
-          <w:lang w:eastAsia="en-IN"/>
-        </w:rPr>
-        <w:t>unstaged</w:t>
-      </w:r>
-      <w:proofErr w:type="spellEnd"/>
-      <w:r>
-        <w:rPr>
-          <w:rFonts w:ascii="Segoe UI" w:eastAsia="Times New Roman" w:hAnsi="Segoe UI" w:cs="Segoe UI"/>
-          <w:sz w:val="21"/>
-          <w:szCs w:val="21"/>
-          <w:lang w:eastAsia="en-IN"/>
-        </w:rPr>
-        <w:t xml:space="preserve"> area Anywhere, there is no barrier</w:t>
+        <w:t>The files that can be committed are always present in git working directory staging area unstaged area Anywhere, there is no barrier</w:t>
       </w:r>
     </w:p>
     <w:p>
@@ -9899,7 +8543,6 @@
           <w:lang w:eastAsia="en-IN"/>
         </w:rPr>
       </w:pPr>
-      <w:proofErr w:type="spellStart"/>
       <w:r>
         <w:rPr>
           <w:rFonts w:ascii="Segoe UI" w:eastAsia="Times New Roman" w:hAnsi="Segoe UI" w:cs="Segoe UI"/>
@@ -9909,7 +8552,6 @@
         </w:rPr>
         <w:t>ChatGPT</w:t>
       </w:r>
-      <w:proofErr w:type="spellEnd"/>
     </w:p>
     <w:p>
       <w:pPr>
@@ -9981,6 +8623,7 @@
           <w:szCs w:val="21"/>
           <w:lang w:eastAsia="en-IN"/>
         </w:rPr>
+        <w:lastRenderedPageBreak/>
         <w:t>In Git, the workflow typically involves three main areas for managing changes to files:</w:t>
       </w:r>
     </w:p>
@@ -10014,7 +8657,6 @@
           <w:bdr w:val="single" w:sz="2" w:space="0" w:color="D9D9E3" w:frame="1"/>
           <w:lang w:eastAsia="en-IN"/>
         </w:rPr>
-        <w:lastRenderedPageBreak/>
         <w:t>Working Directory</w:t>
       </w:r>
       <w:r>
@@ -10322,7 +8964,6 @@
           <w:lang w:eastAsia="en-IN"/>
         </w:rPr>
       </w:pPr>
-      <w:proofErr w:type="spellStart"/>
       <w:r>
         <w:rPr>
           <w:rFonts w:ascii="Segoe UI" w:eastAsia="Times New Roman" w:hAnsi="Segoe UI" w:cs="Segoe UI"/>
@@ -10332,7 +8973,6 @@
         </w:rPr>
         <w:t>ChatGPT</w:t>
       </w:r>
-      <w:proofErr w:type="spellEnd"/>
     </w:p>
     <w:p>
       <w:pPr>
@@ -10650,7 +9290,6 @@
           <w:lang w:eastAsia="en-IN"/>
         </w:rPr>
       </w:pPr>
-      <w:proofErr w:type="spellStart"/>
       <w:r>
         <w:rPr>
           <w:rFonts w:ascii="Segoe UI" w:eastAsia="Times New Roman" w:hAnsi="Segoe UI" w:cs="Segoe UI"/>
@@ -10660,7 +9299,6 @@
         </w:rPr>
         <w:t>ChatGPT</w:t>
       </w:r>
-      <w:proofErr w:type="spellEnd"/>
     </w:p>
     <w:p>
       <w:pPr>
@@ -10744,6 +9382,7 @@
           <w:bdr w:val="single" w:sz="2" w:space="0" w:color="D9D9E3" w:frame="1"/>
           <w:lang w:eastAsia="en-IN"/>
         </w:rPr>
+        <w:lastRenderedPageBreak/>
         <w:t>Staging Area</w:t>
       </w:r>
       <w:r>
@@ -10753,17 +9392,7 @@
           <w:szCs w:val="21"/>
           <w:lang w:eastAsia="en-IN"/>
         </w:rPr>
-        <w:t xml:space="preserve">: The staging area, also known as the index, is a crucial part of Git where changes are prepared before they are committed to the repository. It acts as an </w:t>
-      </w:r>
-      <w:r>
-        <w:rPr>
-          <w:rFonts w:ascii="Segoe UI" w:eastAsia="Times New Roman" w:hAnsi="Segoe UI" w:cs="Segoe UI"/>
-          <w:sz w:val="21"/>
-          <w:szCs w:val="21"/>
-          <w:lang w:eastAsia="en-IN"/>
-        </w:rPr>
-        <w:lastRenderedPageBreak/>
-        <w:t>intermediate step between the working directory and the repository, allowing developers to select which changes to include in the next commit.</w:t>
+        <w:t>: The staging area, also known as the index, is a crucial part of Git where changes are prepared before they are committed to the repository. It acts as an intermediate step between the working directory and the repository, allowing developers to select which changes to include in the next commit.</w:t>
       </w:r>
     </w:p>
     <w:p>
@@ -10993,7 +9622,6 @@
           <w:lang w:eastAsia="en-IN"/>
         </w:rPr>
       </w:pPr>
-      <w:proofErr w:type="spellStart"/>
       <w:r>
         <w:rPr>
           <w:rFonts w:ascii="Segoe UI" w:eastAsia="Times New Roman" w:hAnsi="Segoe UI" w:cs="Segoe UI"/>
@@ -11003,7 +9631,6 @@
         </w:rPr>
         <w:t>ChatGPT</w:t>
       </w:r>
-      <w:proofErr w:type="spellEnd"/>
     </w:p>
     <w:p>
       <w:pPr>
@@ -11286,27 +9913,7 @@
           <w:szCs w:val="21"/>
           <w:lang w:eastAsia="en-IN"/>
         </w:rPr>
-        <w:t xml:space="preserve">Git command that lets you get and set configuration variables that control all aspects of how Git looks and operates is git config git --version git </w:t>
-      </w:r>
-      <w:proofErr w:type="spellStart"/>
-      <w:r>
-        <w:rPr>
-          <w:rFonts w:ascii="Segoe UI" w:eastAsia="Times New Roman" w:hAnsi="Segoe UI" w:cs="Segoe UI"/>
-          <w:sz w:val="21"/>
-          <w:szCs w:val="21"/>
-          <w:lang w:eastAsia="en-IN"/>
-        </w:rPr>
-        <w:t>init</w:t>
-      </w:r>
-      <w:proofErr w:type="spellEnd"/>
-      <w:r>
-        <w:rPr>
-          <w:rFonts w:ascii="Segoe UI" w:eastAsia="Times New Roman" w:hAnsi="Segoe UI" w:cs="Segoe UI"/>
-          <w:sz w:val="21"/>
-          <w:szCs w:val="21"/>
-          <w:lang w:eastAsia="en-IN"/>
-        </w:rPr>
-        <w:t xml:space="preserve"> All of the above</w:t>
+        <w:t>Git command that lets you get and set configuration variables that control all aspects of how Git looks and operates is git config git --version git init All of the above</w:t>
       </w:r>
     </w:p>
     <w:p>
@@ -11320,7 +9927,6 @@
           <w:lang w:eastAsia="en-IN"/>
         </w:rPr>
       </w:pPr>
-      <w:proofErr w:type="spellStart"/>
       <w:r>
         <w:rPr>
           <w:rFonts w:ascii="Segoe UI" w:eastAsia="Times New Roman" w:hAnsi="Segoe UI" w:cs="Segoe UI"/>
@@ -11330,7 +9936,6 @@
         </w:rPr>
         <w:t>ChatGPT</w:t>
       </w:r>
-      <w:proofErr w:type="spellEnd"/>
     </w:p>
     <w:p>
       <w:pPr>
@@ -11414,27 +10019,7 @@
           <w:szCs w:val="21"/>
           <w:lang w:eastAsia="en-IN"/>
         </w:rPr>
-        <w:t xml:space="preserve"> command in Git is used to get and set configuration variables that control various aspects of how Git looks and operates. These configuration variables can be set at different levels, including system-wide, user-specific, and repository-specific configurations, allowing you to customize Git </w:t>
-      </w:r>
-      <w:proofErr w:type="spellStart"/>
-      <w:r>
-        <w:rPr>
-          <w:rFonts w:ascii="Segoe UI" w:eastAsia="Times New Roman" w:hAnsi="Segoe UI" w:cs="Segoe UI"/>
-          <w:sz w:val="21"/>
-          <w:szCs w:val="21"/>
-          <w:lang w:eastAsia="en-IN"/>
-        </w:rPr>
-        <w:t>behavior</w:t>
-      </w:r>
-      <w:proofErr w:type="spellEnd"/>
-      <w:r>
-        <w:rPr>
-          <w:rFonts w:ascii="Segoe UI" w:eastAsia="Times New Roman" w:hAnsi="Segoe UI" w:cs="Segoe UI"/>
-          <w:sz w:val="21"/>
-          <w:szCs w:val="21"/>
-          <w:lang w:eastAsia="en-IN"/>
-        </w:rPr>
-        <w:t xml:space="preserve"> to your needs.</w:t>
+        <w:t xml:space="preserve"> command in Git is used to get and set configuration variables that control various aspects of how Git looks and operates. These configuration variables can be set at different levels, including system-wide, user-specific, and repository-specific configurations, allowing you to customize Git behavior to your needs.</w:t>
       </w:r>
     </w:p>
     <w:p>
@@ -11540,27 +10125,8 @@
           <w:szCs w:val="21"/>
           <w:lang w:eastAsia="en-IN"/>
         </w:rPr>
-        <w:t xml:space="preserve">9.Which of the following is correct git command to set your username during git initial setup? git config --global user.name "Rajneesh" git config --global user "Rajneesh" git </w:t>
-      </w:r>
-      <w:proofErr w:type="spellStart"/>
-      <w:r>
-        <w:rPr>
-          <w:rFonts w:ascii="Segoe UI" w:eastAsia="Times New Roman" w:hAnsi="Segoe UI" w:cs="Segoe UI"/>
-          <w:sz w:val="21"/>
-          <w:szCs w:val="21"/>
-          <w:lang w:eastAsia="en-IN"/>
-        </w:rPr>
-        <w:t>init</w:t>
-      </w:r>
-      <w:proofErr w:type="spellEnd"/>
-      <w:r>
-        <w:rPr>
-          <w:rFonts w:ascii="Segoe UI" w:eastAsia="Times New Roman" w:hAnsi="Segoe UI" w:cs="Segoe UI"/>
-          <w:sz w:val="21"/>
-          <w:szCs w:val="21"/>
-          <w:lang w:eastAsia="en-IN"/>
-        </w:rPr>
-        <w:t xml:space="preserve"> config --global user.name "Rajneesh" git --global user.name "Rajneesh"</w:t>
+        <w:lastRenderedPageBreak/>
+        <w:t>9.Which of the following is correct git command to set your username during git initial setup? git config --global user.name "Rajneesh" git config --global user "Rajneesh" git init config --global user.name "Rajneesh" git --global user.name "Rajneesh"</w:t>
       </w:r>
     </w:p>
     <w:p>
@@ -11574,18 +10140,15 @@
           <w:lang w:eastAsia="en-IN"/>
         </w:rPr>
       </w:pPr>
-      <w:proofErr w:type="spellStart"/>
-      <w:r>
-        <w:rPr>
-          <w:rFonts w:ascii="Segoe UI" w:eastAsia="Times New Roman" w:hAnsi="Segoe UI" w:cs="Segoe UI"/>
-          <w:sz w:val="21"/>
-          <w:szCs w:val="21"/>
-          <w:lang w:eastAsia="en-IN"/>
-        </w:rPr>
-        <w:lastRenderedPageBreak/>
+      <w:r>
+        <w:rPr>
+          <w:rFonts w:ascii="Segoe UI" w:eastAsia="Times New Roman" w:hAnsi="Segoe UI" w:cs="Segoe UI"/>
+          <w:sz w:val="21"/>
+          <w:szCs w:val="21"/>
+          <w:lang w:eastAsia="en-IN"/>
+        </w:rPr>
         <w:t>ChatGPT</w:t>
       </w:r>
-      <w:proofErr w:type="spellEnd"/>
     </w:p>
     <w:p>
       <w:pPr>
@@ -11647,7 +10210,6 @@
           <w:lang w:eastAsia="en-IN"/>
         </w:rPr>
       </w:pPr>
-      <w:proofErr w:type="spellStart"/>
       <w:r>
         <w:rPr>
           <w:rFonts w:ascii="Segoe UI" w:eastAsia="Times New Roman" w:hAnsi="Segoe UI" w:cs="Segoe UI"/>
@@ -11665,17 +10227,7 @@
           <w:szCs w:val="18"/>
           <w:lang w:eastAsia="en-IN"/>
         </w:rPr>
-        <w:t>Copy</w:t>
-      </w:r>
-      <w:proofErr w:type="spellEnd"/>
-      <w:r>
-        <w:rPr>
-          <w:rFonts w:ascii="Segoe UI" w:eastAsia="Times New Roman" w:hAnsi="Segoe UI" w:cs="Segoe UI"/>
-          <w:sz w:val="18"/>
-          <w:szCs w:val="18"/>
-          <w:lang w:eastAsia="en-IN"/>
-        </w:rPr>
-        <w:t xml:space="preserve"> code</w:t>
+        <w:t>Copy code</w:t>
       </w:r>
     </w:p>
     <w:p>
@@ -12090,47 +10642,7 @@
           <w:szCs w:val="21"/>
           <w:lang w:eastAsia="en-IN"/>
         </w:rPr>
-        <w:t xml:space="preserve">10.Git command that helps us initialize git repository for the project (folder) that we intend to track using version control system Git is git config git </w:t>
-      </w:r>
-      <w:proofErr w:type="spellStart"/>
-      <w:r>
-        <w:rPr>
-          <w:rFonts w:ascii="Segoe UI" w:eastAsia="Times New Roman" w:hAnsi="Segoe UI" w:cs="Segoe UI"/>
-          <w:sz w:val="21"/>
-          <w:szCs w:val="21"/>
-          <w:lang w:eastAsia="en-IN"/>
-        </w:rPr>
-        <w:t>init</w:t>
-      </w:r>
-      <w:proofErr w:type="spellEnd"/>
-      <w:r>
-        <w:rPr>
-          <w:rFonts w:ascii="Segoe UI" w:eastAsia="Times New Roman" w:hAnsi="Segoe UI" w:cs="Segoe UI"/>
-          <w:sz w:val="21"/>
-          <w:szCs w:val="21"/>
-          <w:lang w:eastAsia="en-IN"/>
-        </w:rPr>
-        <w:t xml:space="preserve"> git </w:t>
-      </w:r>
-      <w:proofErr w:type="gramStart"/>
-      <w:r>
-        <w:rPr>
-          <w:rFonts w:ascii="Segoe UI" w:eastAsia="Times New Roman" w:hAnsi="Segoe UI" w:cs="Segoe UI"/>
-          <w:sz w:val="21"/>
-          <w:szCs w:val="21"/>
-          <w:lang w:eastAsia="en-IN"/>
-        </w:rPr>
-        <w:t>add .</w:t>
-      </w:r>
-      <w:proofErr w:type="gramEnd"/>
-      <w:r>
-        <w:rPr>
-          <w:rFonts w:ascii="Segoe UI" w:eastAsia="Times New Roman" w:hAnsi="Segoe UI" w:cs="Segoe UI"/>
-          <w:sz w:val="21"/>
-          <w:szCs w:val="21"/>
-          <w:lang w:eastAsia="en-IN"/>
-        </w:rPr>
-        <w:t xml:space="preserve"> None of the above</w:t>
+        <w:t>10.Git command that helps us initialize git repository for the project (folder) that we intend to track using version control system Git is git config git init git add . None of the above</w:t>
       </w:r>
     </w:p>
     <w:p>
@@ -12144,7 +10656,6 @@
           <w:lang w:eastAsia="en-IN"/>
         </w:rPr>
       </w:pPr>
-      <w:proofErr w:type="spellStart"/>
       <w:r>
         <w:rPr>
           <w:rFonts w:ascii="Segoe UI" w:eastAsia="Times New Roman" w:hAnsi="Segoe UI" w:cs="Segoe UI"/>
@@ -12154,7 +10665,6 @@
         </w:rPr>
         <w:t>ChatGPT</w:t>
       </w:r>
-      <w:proofErr w:type="spellEnd"/>
     </w:p>
     <w:p>
       <w:pPr>
@@ -12216,7 +10726,6 @@
           <w:lang w:eastAsia="en-IN"/>
         </w:rPr>
       </w:pPr>
-      <w:proofErr w:type="spellStart"/>
       <w:r>
         <w:rPr>
           <w:rFonts w:ascii="Segoe UI" w:eastAsia="Times New Roman" w:hAnsi="Segoe UI" w:cs="Segoe UI"/>
@@ -12234,17 +10743,7 @@
           <w:szCs w:val="18"/>
           <w:lang w:eastAsia="en-IN"/>
         </w:rPr>
-        <w:t>Copy</w:t>
-      </w:r>
-      <w:proofErr w:type="spellEnd"/>
-      <w:r>
-        <w:rPr>
-          <w:rFonts w:ascii="Segoe UI" w:eastAsia="Times New Roman" w:hAnsi="Segoe UI" w:cs="Segoe UI"/>
-          <w:sz w:val="18"/>
-          <w:szCs w:val="18"/>
-          <w:lang w:eastAsia="en-IN"/>
-        </w:rPr>
-        <w:t xml:space="preserve"> code</w:t>
+        <w:t>Copy code</w:t>
       </w:r>
     </w:p>
     <w:p>
@@ -12290,31 +10789,7 @@
           <w:bdr w:val="single" w:sz="2" w:space="1" w:color="D9D9E3" w:frame="1"/>
           <w:lang w:eastAsia="en-IN"/>
         </w:rPr>
-        <w:t xml:space="preserve">git </w:t>
-      </w:r>
-      <w:proofErr w:type="spellStart"/>
-      <w:r>
-        <w:rPr>
-          <w:rFonts w:ascii="inherit" w:eastAsia="Times New Roman" w:hAnsi="inherit" w:cs="Courier New"/>
-          <w:color w:val="FFFFFF"/>
-          <w:sz w:val="20"/>
-          <w:szCs w:val="20"/>
-          <w:bdr w:val="single" w:sz="2" w:space="1" w:color="D9D9E3" w:frame="1"/>
-          <w:lang w:eastAsia="en-IN"/>
-        </w:rPr>
-        <w:t>init</w:t>
-      </w:r>
-      <w:proofErr w:type="spellEnd"/>
-      <w:r>
-        <w:rPr>
-          <w:rFonts w:ascii="inherit" w:eastAsia="Times New Roman" w:hAnsi="inherit" w:cs="Courier New"/>
-          <w:color w:val="FFFFFF"/>
-          <w:sz w:val="20"/>
-          <w:szCs w:val="20"/>
-          <w:bdr w:val="single" w:sz="2" w:space="1" w:color="D9D9E3" w:frame="1"/>
-          <w:lang w:eastAsia="en-IN"/>
-        </w:rPr>
-        <w:t xml:space="preserve"> </w:t>
+        <w:t xml:space="preserve">git init </w:t>
       </w:r>
     </w:p>
     <w:p>
@@ -12373,9 +10848,17 @@
           <w:bdr w:val="single" w:sz="2" w:space="0" w:color="D9D9E3" w:frame="1"/>
           <w:lang w:eastAsia="en-IN"/>
         </w:rPr>
-        <w:t xml:space="preserve">git </w:t>
-      </w:r>
-      <w:proofErr w:type="spellStart"/>
+        <w:t>git init</w:t>
+      </w:r>
+      <w:r>
+        <w:rPr>
+          <w:rFonts w:ascii="Segoe UI" w:eastAsia="Times New Roman" w:hAnsi="Segoe UI" w:cs="Segoe UI"/>
+          <w:sz w:val="21"/>
+          <w:szCs w:val="21"/>
+          <w:lang w:eastAsia="en-IN"/>
+        </w:rPr>
+        <w:t xml:space="preserve">: This command is used to initialize a new Git repository in the current directory. When you run </w:t>
+      </w:r>
       <w:r>
         <w:rPr>
           <w:rFonts w:ascii="Courier New" w:eastAsia="Times New Roman" w:hAnsi="Courier New" w:cs="Courier New"/>
@@ -12386,44 +10869,8 @@
           <w:bdr w:val="single" w:sz="2" w:space="0" w:color="D9D9E3" w:frame="1"/>
           <w:lang w:eastAsia="en-IN"/>
         </w:rPr>
-        <w:t>init</w:t>
-      </w:r>
-      <w:proofErr w:type="spellEnd"/>
-      <w:r>
-        <w:rPr>
-          <w:rFonts w:ascii="Segoe UI" w:eastAsia="Times New Roman" w:hAnsi="Segoe UI" w:cs="Segoe UI"/>
-          <w:sz w:val="21"/>
-          <w:szCs w:val="21"/>
-          <w:lang w:eastAsia="en-IN"/>
-        </w:rPr>
-        <w:t xml:space="preserve">: This command is used to initialize a new Git repository in the current directory. When you run </w:t>
-      </w:r>
-      <w:r>
-        <w:rPr>
-          <w:rFonts w:ascii="Courier New" w:eastAsia="Times New Roman" w:hAnsi="Courier New" w:cs="Courier New"/>
-          <w:b/>
-          <w:bCs/>
-          <w:sz w:val="18"/>
-          <w:szCs w:val="18"/>
-          <w:bdr w:val="single" w:sz="2" w:space="0" w:color="D9D9E3" w:frame="1"/>
-          <w:lang w:eastAsia="en-IN"/>
-        </w:rPr>
-        <w:t xml:space="preserve">git </w:t>
-      </w:r>
-      <w:proofErr w:type="spellStart"/>
-      <w:r>
-        <w:rPr>
-          <w:rFonts w:ascii="Courier New" w:eastAsia="Times New Roman" w:hAnsi="Courier New" w:cs="Courier New"/>
-          <w:b/>
-          <w:bCs/>
-          <w:sz w:val="18"/>
-          <w:szCs w:val="18"/>
-          <w:bdr w:val="single" w:sz="2" w:space="0" w:color="D9D9E3" w:frame="1"/>
-          <w:lang w:eastAsia="en-IN"/>
-        </w:rPr>
-        <w:t>init</w:t>
-      </w:r>
-      <w:proofErr w:type="spellEnd"/>
+        <w:t>git init</w:t>
+      </w:r>
       <w:r>
         <w:rPr>
           <w:rFonts w:ascii="Segoe UI" w:eastAsia="Times New Roman" w:hAnsi="Segoe UI" w:cs="Segoe UI"/>
@@ -12532,9 +10979,43 @@
           <w:bdr w:val="single" w:sz="2" w:space="0" w:color="D9D9E3" w:frame="1"/>
           <w:lang w:eastAsia="en-IN"/>
         </w:rPr>
-        <w:t xml:space="preserve">git </w:t>
-      </w:r>
-      <w:proofErr w:type="gramStart"/>
+        <w:t>git add .</w:t>
+      </w:r>
+      <w:r>
+        <w:rPr>
+          <w:rFonts w:ascii="Segoe UI" w:eastAsia="Times New Roman" w:hAnsi="Segoe UI" w:cs="Segoe UI"/>
+          <w:sz w:val="21"/>
+          <w:szCs w:val="21"/>
+          <w:lang w:eastAsia="en-IN"/>
+        </w:rPr>
+        <w:t>: This command is used to stage all changes in the working directory for the next commit, but it is not used for initializing a repository.</w:t>
+      </w:r>
+    </w:p>
+    <w:p>
+      <w:pPr>
+        <w:pBdr>
+          <w:top w:val="single" w:sz="2" w:space="0" w:color="D9D9E3"/>
+          <w:left w:val="single" w:sz="2" w:space="0" w:color="D9D9E3"/>
+          <w:bottom w:val="single" w:sz="2" w:space="0" w:color="D9D9E3"/>
+          <w:right w:val="single" w:sz="2" w:space="0" w:color="D9D9E3"/>
+        </w:pBdr>
+        <w:spacing w:before="300" w:after="100" w:line="240" w:lineRule="auto"/>
+        <w:rPr>
+          <w:rFonts w:ascii="Segoe UI" w:eastAsia="Times New Roman" w:hAnsi="Segoe UI" w:cs="Segoe UI"/>
+          <w:sz w:val="21"/>
+          <w:szCs w:val="21"/>
+          <w:lang w:eastAsia="en-IN"/>
+        </w:rPr>
+      </w:pPr>
+      <w:r>
+        <w:rPr>
+          <w:rFonts w:ascii="Segoe UI" w:eastAsia="Times New Roman" w:hAnsi="Segoe UI" w:cs="Segoe UI"/>
+          <w:sz w:val="21"/>
+          <w:szCs w:val="21"/>
+          <w:lang w:eastAsia="en-IN"/>
+        </w:rPr>
+        <w:t xml:space="preserve">So, the correct command to initialize a Git repository is </w:t>
+      </w:r>
       <w:r>
         <w:rPr>
           <w:rFonts w:ascii="Courier New" w:eastAsia="Times New Roman" w:hAnsi="Courier New" w:cs="Courier New"/>
@@ -12545,54 +11026,6 @@
           <w:bdr w:val="single" w:sz="2" w:space="0" w:color="D9D9E3" w:frame="1"/>
           <w:lang w:eastAsia="en-IN"/>
         </w:rPr>
-        <w:t>add .</w:t>
-      </w:r>
-      <w:proofErr w:type="gramEnd"/>
-      <w:r>
-        <w:rPr>
-          <w:rFonts w:ascii="Segoe UI" w:eastAsia="Times New Roman" w:hAnsi="Segoe UI" w:cs="Segoe UI"/>
-          <w:sz w:val="21"/>
-          <w:szCs w:val="21"/>
-          <w:lang w:eastAsia="en-IN"/>
-        </w:rPr>
-        <w:t>: This command is used to stage all changes in the working directory for the next commit, but it is not used for initializing a repository.</w:t>
-      </w:r>
-    </w:p>
-    <w:p>
-      <w:pPr>
-        <w:pBdr>
-          <w:top w:val="single" w:sz="2" w:space="0" w:color="D9D9E3"/>
-          <w:left w:val="single" w:sz="2" w:space="0" w:color="D9D9E3"/>
-          <w:bottom w:val="single" w:sz="2" w:space="0" w:color="D9D9E3"/>
-          <w:right w:val="single" w:sz="2" w:space="0" w:color="D9D9E3"/>
-        </w:pBdr>
-        <w:spacing w:before="300" w:after="100" w:line="240" w:lineRule="auto"/>
-        <w:rPr>
-          <w:rFonts w:ascii="Segoe UI" w:eastAsia="Times New Roman" w:hAnsi="Segoe UI" w:cs="Segoe UI"/>
-          <w:sz w:val="21"/>
-          <w:szCs w:val="21"/>
-          <w:lang w:eastAsia="en-IN"/>
-        </w:rPr>
-      </w:pPr>
-      <w:r>
-        <w:rPr>
-          <w:rFonts w:ascii="Segoe UI" w:eastAsia="Times New Roman" w:hAnsi="Segoe UI" w:cs="Segoe UI"/>
-          <w:sz w:val="21"/>
-          <w:szCs w:val="21"/>
-          <w:lang w:eastAsia="en-IN"/>
-        </w:rPr>
-        <w:t xml:space="preserve">So, the correct command to initialize a Git repository is </w:t>
-      </w:r>
-      <w:r>
-        <w:rPr>
-          <w:rFonts w:ascii="Courier New" w:eastAsia="Times New Roman" w:hAnsi="Courier New" w:cs="Courier New"/>
-          <w:b/>
-          <w:bCs/>
-          <w:sz w:val="18"/>
-          <w:szCs w:val="18"/>
-          <w:bdr w:val="single" w:sz="2" w:space="0" w:color="D9D9E3" w:frame="1"/>
-          <w:lang w:eastAsia="en-IN"/>
-        </w:rPr>
         <w:t>git init</w:t>
       </w:r>
       <w:r>
@@ -12623,6 +11056,7 @@
           <w:szCs w:val="21"/>
           <w:lang w:eastAsia="en-IN"/>
         </w:rPr>
+        <w:lastRenderedPageBreak/>
         <mc:AlternateContent>
           <mc:Choice Requires="wps">
             <w:drawing>
@@ -12722,7 +11156,6 @@
           <w:lang w:eastAsia="en-IN"/>
         </w:rPr>
       </w:pPr>
-      <w:proofErr w:type="spellStart"/>
       <w:r>
         <w:rPr>
           <w:rFonts w:ascii="Segoe UI" w:eastAsia="Times New Roman" w:hAnsi="Segoe UI" w:cs="Segoe UI"/>
@@ -12732,7 +11165,6 @@
         </w:rPr>
         <w:t>ChatGPT</w:t>
       </w:r>
-      <w:proofErr w:type="spellEnd"/>
     </w:p>
     <w:p>
       <w:pPr>
@@ -12757,7 +11189,6 @@
           <w:szCs w:val="21"/>
           <w:lang w:eastAsia="en-IN"/>
         </w:rPr>
-        <w:lastRenderedPageBreak/>
         <w:t>No, it is not possible to create branches in a Git repository without initializing it first. Creating branches is an operation that takes place within the context of a Git repository.</w:t>
       </w:r>
     </w:p>
@@ -12796,22 +11227,8 @@
           <w:bdr w:val="single" w:sz="2" w:space="0" w:color="D9D9E3" w:frame="1"/>
           <w:lang w:eastAsia="en-IN"/>
         </w:rPr>
-        <w:t xml:space="preserve">git </w:t>
-      </w:r>
-      <w:proofErr w:type="spellStart"/>
-      <w:r>
-        <w:rPr>
-          <w:rFonts w:ascii="Courier New" w:eastAsia="Times New Roman" w:hAnsi="Courier New" w:cs="Courier New"/>
-          <w:b/>
-          <w:bCs/>
-          <w:sz w:val="18"/>
-          <w:szCs w:val="18"/>
-          <w:bdr w:val="single" w:sz="2" w:space="0" w:color="D9D9E3" w:frame="1"/>
-          <w:lang w:eastAsia="en-IN"/>
-        </w:rPr>
-        <w:t>init</w:t>
-      </w:r>
-      <w:proofErr w:type="spellEnd"/>
+        <w:t>git init</w:t>
+      </w:r>
       <w:r>
         <w:rPr>
           <w:rFonts w:ascii="Segoe UI" w:eastAsia="Times New Roman" w:hAnsi="Segoe UI" w:cs="Segoe UI"/>
@@ -12986,7 +11403,6 @@
           <w:lang w:eastAsia="en-IN"/>
         </w:rPr>
       </w:pPr>
-      <w:proofErr w:type="spellStart"/>
       <w:r>
         <w:rPr>
           <w:rFonts w:ascii="Segoe UI" w:eastAsia="Times New Roman" w:hAnsi="Segoe UI" w:cs="Segoe UI"/>
@@ -12996,7 +11412,6 @@
         </w:rPr>
         <w:t>ChatGPT</w:t>
       </w:r>
-      <w:proofErr w:type="spellEnd"/>
     </w:p>
     <w:p>
       <w:pPr>
@@ -13162,7 +11577,6 @@
           <w:lang w:eastAsia="en-IN"/>
         </w:rPr>
       </w:pPr>
-      <w:proofErr w:type="spellStart"/>
       <w:r>
         <w:rPr>
           <w:rFonts w:ascii="Segoe UI" w:eastAsia="Times New Roman" w:hAnsi="Segoe UI" w:cs="Segoe UI"/>
@@ -13172,7 +11586,6 @@
         </w:rPr>
         <w:t>ChatGPT</w:t>
       </w:r>
-      <w:proofErr w:type="spellEnd"/>
     </w:p>
     <w:p>
       <w:pPr>
@@ -13317,7 +11730,6 @@
           <w:lang w:eastAsia="en-IN"/>
         </w:rPr>
       </w:pPr>
-      <w:proofErr w:type="spellStart"/>
       <w:r>
         <w:rPr>
           <w:rFonts w:ascii="Segoe UI" w:eastAsia="Times New Roman" w:hAnsi="Segoe UI" w:cs="Segoe UI"/>
@@ -13327,7 +11739,6 @@
         </w:rPr>
         <w:t>ChatGPT</w:t>
       </w:r>
-      <w:proofErr w:type="spellEnd"/>
     </w:p>
     <w:p>
       <w:pPr>
@@ -13472,7 +11883,6 @@
           <w:lang w:eastAsia="en-IN"/>
         </w:rPr>
       </w:pPr>
-      <w:proofErr w:type="spellStart"/>
       <w:r>
         <w:rPr>
           <w:rFonts w:ascii="Segoe UI" w:eastAsia="Times New Roman" w:hAnsi="Segoe UI" w:cs="Segoe UI"/>
@@ -13482,7 +11892,6 @@
         </w:rPr>
         <w:t>ChatGPT</w:t>
       </w:r>
-      <w:proofErr w:type="spellEnd"/>
     </w:p>
     <w:p>
       <w:pPr>
@@ -13627,7 +12036,6 @@
           <w:lang w:eastAsia="en-IN"/>
         </w:rPr>
       </w:pPr>
-      <w:proofErr w:type="spellStart"/>
       <w:r>
         <w:rPr>
           <w:rFonts w:ascii="Segoe UI" w:eastAsia="Times New Roman" w:hAnsi="Segoe UI" w:cs="Segoe UI"/>
@@ -13637,7 +12045,6 @@
         </w:rPr>
         <w:t>ChatGPT</w:t>
       </w:r>
-      <w:proofErr w:type="spellEnd"/>
     </w:p>
     <w:p>
       <w:pPr>
@@ -13664,7 +12071,6 @@
         </w:rPr>
         <w:t xml:space="preserve">Every boy and girl </w:t>
       </w:r>
-      <w:proofErr w:type="gramStart"/>
       <w:r>
         <w:rPr>
           <w:rFonts w:ascii="Segoe UI" w:eastAsia="Times New Roman" w:hAnsi="Segoe UI" w:cs="Segoe UI"/>
@@ -13675,20 +12081,7 @@
           <w:bdr w:val="single" w:sz="2" w:space="0" w:color="D9D9E3" w:frame="1"/>
           <w:lang w:eastAsia="en-IN"/>
         </w:rPr>
-        <w:t>is</w:t>
-      </w:r>
-      <w:proofErr w:type="gramEnd"/>
-      <w:r>
-        <w:rPr>
-          <w:rFonts w:ascii="Segoe UI" w:eastAsia="Times New Roman" w:hAnsi="Segoe UI" w:cs="Segoe UI"/>
-          <w:b/>
-          <w:bCs/>
-          <w:sz w:val="21"/>
-          <w:szCs w:val="21"/>
-          <w:bdr w:val="single" w:sz="2" w:space="0" w:color="D9D9E3" w:frame="1"/>
-          <w:lang w:eastAsia="en-IN"/>
-        </w:rPr>
-        <w:t xml:space="preserve"> present</w:t>
+        <w:t>is present</w:t>
       </w:r>
       <w:r>
         <w:rPr>
@@ -13718,6 +12111,7 @@
           <w:szCs w:val="21"/>
           <w:lang w:eastAsia="en-IN"/>
         </w:rPr>
+        <w:lastRenderedPageBreak/>
         <mc:AlternateContent>
           <mc:Choice Requires="wps">
             <w:drawing>
@@ -13817,7 +12211,6 @@
           <w:lang w:eastAsia="en-IN"/>
         </w:rPr>
       </w:pPr>
-      <w:proofErr w:type="spellStart"/>
       <w:r>
         <w:rPr>
           <w:rFonts w:ascii="Segoe UI" w:eastAsia="Times New Roman" w:hAnsi="Segoe UI" w:cs="Segoe UI"/>
@@ -13827,7 +12220,6 @@
         </w:rPr>
         <w:t>ChatGPT</w:t>
       </w:r>
-      <w:proofErr w:type="spellEnd"/>
     </w:p>
     <w:p>
       <w:pPr>
@@ -13852,7 +12244,6 @@
           <w:szCs w:val="21"/>
           <w:lang w:eastAsia="en-IN"/>
         </w:rPr>
-        <w:lastRenderedPageBreak/>
         <w:t xml:space="preserve">He </w:t>
       </w:r>
       <w:r>
@@ -13994,7 +12385,6 @@
           <w:lang w:eastAsia="en-IN"/>
         </w:rPr>
       </w:pPr>
-      <w:proofErr w:type="spellStart"/>
       <w:r>
         <w:rPr>
           <w:rFonts w:ascii="Segoe UI" w:eastAsia="Times New Roman" w:hAnsi="Segoe UI" w:cs="Segoe UI"/>
@@ -14004,7 +12394,6 @@
         </w:rPr>
         <w:t>ChatGPT</w:t>
       </w:r>
-      <w:proofErr w:type="spellEnd"/>
     </w:p>
     <w:p>
       <w:pPr>
@@ -14170,7 +12559,6 @@
           <w:lang w:eastAsia="en-IN"/>
         </w:rPr>
       </w:pPr>
-      <w:proofErr w:type="spellStart"/>
       <w:r>
         <w:rPr>
           <w:rFonts w:ascii="Segoe UI" w:eastAsia="Times New Roman" w:hAnsi="Segoe UI" w:cs="Segoe UI"/>
@@ -14180,7 +12568,6 @@
         </w:rPr>
         <w:t>ChatGPT</w:t>
       </w:r>
-      <w:proofErr w:type="spellEnd"/>
     </w:p>
     <w:p>
       <w:pPr>
@@ -14655,7 +13042,6 @@
           <w:lang w:eastAsia="en-IN"/>
         </w:rPr>
       </w:pPr>
-      <w:proofErr w:type="spellStart"/>
       <w:r>
         <w:rPr>
           <w:rFonts w:ascii="Segoe UI" w:eastAsia="Times New Roman" w:hAnsi="Segoe UI" w:cs="Segoe UI"/>
@@ -14665,7 +13051,6 @@
         </w:rPr>
         <w:t>ChatGPT</w:t>
       </w:r>
-      <w:proofErr w:type="spellEnd"/>
     </w:p>
     <w:p>
       <w:pPr>
@@ -14817,27 +13202,7 @@
           <w:szCs w:val="21"/>
           <w:lang w:eastAsia="en-IN"/>
         </w:rPr>
-        <w:t xml:space="preserve">The Council __________ made its decision. have </w:t>
-      </w:r>
-      <w:proofErr w:type="spellStart"/>
-      <w:r>
-        <w:rPr>
-          <w:rFonts w:ascii="Segoe UI" w:eastAsia="Times New Roman" w:hAnsi="Segoe UI" w:cs="Segoe UI"/>
-          <w:sz w:val="21"/>
-          <w:szCs w:val="21"/>
-          <w:lang w:eastAsia="en-IN"/>
-        </w:rPr>
-        <w:t>have</w:t>
-      </w:r>
-      <w:proofErr w:type="spellEnd"/>
-      <w:r>
-        <w:rPr>
-          <w:rFonts w:ascii="Segoe UI" w:eastAsia="Times New Roman" w:hAnsi="Segoe UI" w:cs="Segoe UI"/>
-          <w:sz w:val="21"/>
-          <w:szCs w:val="21"/>
-          <w:lang w:eastAsia="en-IN"/>
-        </w:rPr>
-        <w:t xml:space="preserve"> had has having</w:t>
+        <w:t>The Council __________ made its decision. have have had has having</w:t>
       </w:r>
     </w:p>
     <w:p>
@@ -14851,17 +13216,16 @@
           <w:lang w:eastAsia="en-IN"/>
         </w:rPr>
       </w:pPr>
-      <w:proofErr w:type="spellStart"/>
-      <w:r>
-        <w:rPr>
-          <w:rFonts w:ascii="Segoe UI" w:eastAsia="Times New Roman" w:hAnsi="Segoe UI" w:cs="Segoe UI"/>
-          <w:sz w:val="21"/>
-          <w:szCs w:val="21"/>
-          <w:lang w:eastAsia="en-IN"/>
-        </w:rPr>
+      <w:r>
+        <w:rPr>
+          <w:rFonts w:ascii="Segoe UI" w:eastAsia="Times New Roman" w:hAnsi="Segoe UI" w:cs="Segoe UI"/>
+          <w:sz w:val="21"/>
+          <w:szCs w:val="21"/>
+          <w:lang w:eastAsia="en-IN"/>
+        </w:rPr>
+        <w:lastRenderedPageBreak/>
         <w:t>ChatGPT</w:t>
       </w:r>
-      <w:proofErr w:type="spellEnd"/>
     </w:p>
     <w:p>
       <w:pPr>
@@ -14971,7 +13335,6 @@
           <w:szCs w:val="21"/>
           <w:lang w:eastAsia="en-IN"/>
         </w:rPr>
-        <w:lastRenderedPageBreak/>
         <w:t>The subject "The Council" is singular, so we use the third-person singular form of the verb, which is "has." The other options are not grammatically correct in this context.</w:t>
       </w:r>
     </w:p>
@@ -15092,7 +13455,6 @@
           <w:lang w:eastAsia="en-IN"/>
         </w:rPr>
       </w:pPr>
-      <w:proofErr w:type="spellStart"/>
       <w:r>
         <w:rPr>
           <w:rFonts w:ascii="Segoe UI" w:eastAsia="Times New Roman" w:hAnsi="Segoe UI" w:cs="Segoe UI"/>
@@ -15102,7 +13464,6 @@
         </w:rPr>
         <w:t>ChatGPT</w:t>
       </w:r>
-      <w:proofErr w:type="spellEnd"/>
     </w:p>
     <w:p>
       <w:pPr>
@@ -15318,49 +13679,7 @@
           <w:szCs w:val="21"/>
           <w:lang w:eastAsia="en-IN"/>
         </w:rPr>
-        <w:t xml:space="preserve">Neither of the paintings __________ sold. have been </w:t>
-      </w:r>
-      <w:proofErr w:type="spellStart"/>
-      <w:proofErr w:type="gramStart"/>
-      <w:r>
-        <w:rPr>
-          <w:rFonts w:ascii="Segoe UI" w:eastAsia="Times New Roman" w:hAnsi="Segoe UI" w:cs="Segoe UI"/>
-          <w:sz w:val="21"/>
-          <w:szCs w:val="21"/>
-          <w:lang w:eastAsia="en-IN"/>
-        </w:rPr>
-        <w:t>were</w:t>
-      </w:r>
-      <w:proofErr w:type="spellEnd"/>
-      <w:proofErr w:type="gramEnd"/>
-      <w:r>
-        <w:rPr>
-          <w:rFonts w:ascii="Segoe UI" w:eastAsia="Times New Roman" w:hAnsi="Segoe UI" w:cs="Segoe UI"/>
-          <w:sz w:val="21"/>
-          <w:szCs w:val="21"/>
-          <w:lang w:eastAsia="en-IN"/>
-        </w:rPr>
-        <w:t xml:space="preserve"> </w:t>
-      </w:r>
-      <w:proofErr w:type="spellStart"/>
-      <w:r>
-        <w:rPr>
-          <w:rFonts w:ascii="Segoe UI" w:eastAsia="Times New Roman" w:hAnsi="Segoe UI" w:cs="Segoe UI"/>
-          <w:sz w:val="21"/>
-          <w:szCs w:val="21"/>
-          <w:lang w:eastAsia="en-IN"/>
-        </w:rPr>
-        <w:t>are</w:t>
-      </w:r>
-      <w:proofErr w:type="spellEnd"/>
-      <w:r>
-        <w:rPr>
-          <w:rFonts w:ascii="Segoe UI" w:eastAsia="Times New Roman" w:hAnsi="Segoe UI" w:cs="Segoe UI"/>
-          <w:sz w:val="21"/>
-          <w:szCs w:val="21"/>
-          <w:lang w:eastAsia="en-IN"/>
-        </w:rPr>
-        <w:t xml:space="preserve"> was</w:t>
+        <w:t>Neither of the paintings __________ sold. have been were are was</w:t>
       </w:r>
     </w:p>
     <w:p>
@@ -15374,7 +13693,6 @@
           <w:lang w:eastAsia="en-IN"/>
         </w:rPr>
       </w:pPr>
-      <w:proofErr w:type="spellStart"/>
       <w:r>
         <w:rPr>
           <w:rFonts w:ascii="Segoe UI" w:eastAsia="Times New Roman" w:hAnsi="Segoe UI" w:cs="Segoe UI"/>
@@ -15384,7 +13702,6 @@
         </w:rPr>
         <w:t>ChatGPT</w:t>
       </w:r>
-      <w:proofErr w:type="spellEnd"/>
     </w:p>
     <w:p>
       <w:pPr>
@@ -15614,7 +13931,6 @@
           <w:lang w:eastAsia="en-IN"/>
         </w:rPr>
       </w:pPr>
-      <w:proofErr w:type="spellStart"/>
       <w:r>
         <w:rPr>
           <w:rFonts w:ascii="Segoe UI" w:eastAsia="Times New Roman" w:hAnsi="Segoe UI" w:cs="Segoe UI"/>
@@ -15624,7 +13940,6 @@
         </w:rPr>
         <w:t>ChatGPT</w:t>
       </w:r>
-      <w:proofErr w:type="spellEnd"/>
     </w:p>
     <w:p>
       <w:pPr>

</xml_diff>